<commit_message>
Added the section for connecting to postgres from a remote host
</commit_message>
<xml_diff>
--- a/postgres12.2/PostgresInstallationConfigurationRedhat77.docx
+++ b/postgres12.2/PostgresInstallationConfigurationRedhat77.docx
@@ -90,8 +90,6 @@
           <w:t>https://www3.ntu.edu.sg/home/ehchua/programming/sql/PostgreSQL_GetStarted.html</w:t>
         </w:r>
       </w:hyperlink>
-      <w:bookmarkStart w:id="0" w:name="_GoBack"/>
-      <w:bookmarkEnd w:id="0"/>
     </w:p>
     <w:p>
       <w:pPr>
@@ -854,6 +852,2718 @@
         <w:textAlignment w:val="baseline"/>
         <w:rPr>
           <w:rFonts w:ascii="Verdana" w:eastAsia="Times New Roman" w:hAnsi="Verdana" w:cs="Times New Roman"/>
+          <w:color w:val="4A4949"/>
+          <w:sz w:val="26"/>
+          <w:szCs w:val="26"/>
+        </w:rPr>
+      </w:pPr>
+    </w:p>
+    <w:p>
+      <w:pPr>
+        <w:shd w:val="clear" w:color="auto" w:fill="FFFFFF"/>
+        <w:spacing w:after="0" w:line="240" w:lineRule="auto"/>
+        <w:jc w:val="both"/>
+        <w:textAlignment w:val="baseline"/>
+        <w:rPr>
+          <w:rFonts w:ascii="Verdana" w:eastAsia="Times New Roman" w:hAnsi="Verdana" w:cs="Times New Roman"/>
+          <w:b/>
+          <w:bCs/>
+          <w:color w:val="4A4949"/>
+          <w:sz w:val="23"/>
+          <w:szCs w:val="23"/>
+          <w:bdr w:val="none" w:sz="0" w:space="0" w:color="auto" w:frame="1"/>
+        </w:rPr>
+      </w:pPr>
+      <w:r>
+        <w:rPr>
+          <w:rFonts w:ascii="Verdana" w:eastAsia="Times New Roman" w:hAnsi="Verdana" w:cs="Times New Roman"/>
+          <w:color w:val="4A4949"/>
+          <w:sz w:val="26"/>
+          <w:szCs w:val="26"/>
+        </w:rPr>
+        <w:t>PostgreSQL 1</w:t>
+      </w:r>
+      <w:r>
+        <w:rPr>
+          <w:rFonts w:ascii="Verdana" w:eastAsia="Times New Roman" w:hAnsi="Verdana" w:cs="Times New Roman"/>
+          <w:color w:val="4A4949"/>
+          <w:sz w:val="26"/>
+          <w:szCs w:val="26"/>
+        </w:rPr>
+        <w:t>2</w:t>
+      </w:r>
+      <w:r>
+        <w:rPr>
+          <w:rFonts w:ascii="Verdana" w:eastAsia="Times New Roman" w:hAnsi="Verdana" w:cs="Times New Roman"/>
+          <w:color w:val="4A4949"/>
+          <w:sz w:val="26"/>
+          <w:szCs w:val="26"/>
+        </w:rPr>
+        <w:t xml:space="preserve"> default data directory location is </w:t>
+      </w:r>
+      <w:r>
+        <w:rPr>
+          <w:rFonts w:ascii="Verdana" w:eastAsia="Times New Roman" w:hAnsi="Verdana" w:cs="Times New Roman"/>
+          <w:b/>
+          <w:bCs/>
+          <w:color w:val="4A4949"/>
+          <w:sz w:val="23"/>
+          <w:szCs w:val="23"/>
+          <w:bdr w:val="none" w:sz="0" w:space="0" w:color="auto" w:frame="1"/>
+        </w:rPr>
+        <w:t>/</w:t>
+      </w:r>
+      <w:proofErr w:type="spellStart"/>
+      <w:r>
+        <w:rPr>
+          <w:rFonts w:ascii="Verdana" w:eastAsia="Times New Roman" w:hAnsi="Verdana" w:cs="Times New Roman"/>
+          <w:b/>
+          <w:bCs/>
+          <w:color w:val="4A4949"/>
+          <w:sz w:val="23"/>
+          <w:szCs w:val="23"/>
+          <w:bdr w:val="none" w:sz="0" w:space="0" w:color="auto" w:frame="1"/>
+        </w:rPr>
+        <w:t>var</w:t>
+      </w:r>
+      <w:proofErr w:type="spellEnd"/>
+      <w:r>
+        <w:rPr>
+          <w:rFonts w:ascii="Verdana" w:eastAsia="Times New Roman" w:hAnsi="Verdana" w:cs="Times New Roman"/>
+          <w:b/>
+          <w:bCs/>
+          <w:color w:val="4A4949"/>
+          <w:sz w:val="23"/>
+          <w:szCs w:val="23"/>
+          <w:bdr w:val="none" w:sz="0" w:space="0" w:color="auto" w:frame="1"/>
+        </w:rPr>
+        <w:t>/lib/</w:t>
+      </w:r>
+      <w:proofErr w:type="spellStart"/>
+      <w:r>
+        <w:rPr>
+          <w:rFonts w:ascii="Verdana" w:eastAsia="Times New Roman" w:hAnsi="Verdana" w:cs="Times New Roman"/>
+          <w:b/>
+          <w:bCs/>
+          <w:color w:val="4A4949"/>
+          <w:sz w:val="23"/>
+          <w:szCs w:val="23"/>
+          <w:bdr w:val="none" w:sz="0" w:space="0" w:color="auto" w:frame="1"/>
+        </w:rPr>
+        <w:t>pgsql</w:t>
+      </w:r>
+      <w:proofErr w:type="spellEnd"/>
+      <w:r>
+        <w:rPr>
+          <w:rFonts w:ascii="Verdana" w:eastAsia="Times New Roman" w:hAnsi="Verdana" w:cs="Times New Roman"/>
+          <w:b/>
+          <w:bCs/>
+          <w:color w:val="4A4949"/>
+          <w:sz w:val="23"/>
+          <w:szCs w:val="23"/>
+          <w:bdr w:val="none" w:sz="0" w:space="0" w:color="auto" w:frame="1"/>
+        </w:rPr>
+        <w:t>/1</w:t>
+      </w:r>
+      <w:r>
+        <w:rPr>
+          <w:rFonts w:ascii="Verdana" w:eastAsia="Times New Roman" w:hAnsi="Verdana" w:cs="Times New Roman"/>
+          <w:b/>
+          <w:bCs/>
+          <w:color w:val="4A4949"/>
+          <w:sz w:val="23"/>
+          <w:szCs w:val="23"/>
+          <w:bdr w:val="none" w:sz="0" w:space="0" w:color="auto" w:frame="1"/>
+        </w:rPr>
+        <w:t>2</w:t>
+      </w:r>
+      <w:r>
+        <w:rPr>
+          <w:rFonts w:ascii="Verdana" w:eastAsia="Times New Roman" w:hAnsi="Verdana" w:cs="Times New Roman"/>
+          <w:b/>
+          <w:bCs/>
+          <w:color w:val="4A4949"/>
+          <w:sz w:val="23"/>
+          <w:szCs w:val="23"/>
+          <w:bdr w:val="none" w:sz="0" w:space="0" w:color="auto" w:frame="1"/>
+        </w:rPr>
+        <w:t>/data</w:t>
+      </w:r>
+    </w:p>
+    <w:p>
+      <w:pPr>
+        <w:shd w:val="clear" w:color="auto" w:fill="FFFFFF"/>
+        <w:spacing w:after="0" w:line="240" w:lineRule="auto"/>
+        <w:jc w:val="both"/>
+        <w:textAlignment w:val="baseline"/>
+        <w:rPr>
+          <w:rFonts w:ascii="Verdana" w:eastAsia="Times New Roman" w:hAnsi="Verdana" w:cs="Times New Roman"/>
+          <w:bCs/>
+          <w:color w:val="4A4949"/>
+          <w:sz w:val="23"/>
+          <w:szCs w:val="23"/>
+          <w:bdr w:val="none" w:sz="0" w:space="0" w:color="auto" w:frame="1"/>
+        </w:rPr>
+      </w:pPr>
+      <w:r>
+        <w:rPr>
+          <w:rFonts w:ascii="Verdana" w:eastAsia="Times New Roman" w:hAnsi="Verdana" w:cs="Times New Roman"/>
+          <w:bCs/>
+          <w:color w:val="4A4949"/>
+          <w:sz w:val="23"/>
+          <w:szCs w:val="23"/>
+          <w:bdr w:val="none" w:sz="0" w:space="0" w:color="auto" w:frame="1"/>
+        </w:rPr>
+        <w:t xml:space="preserve">In this directory 2 </w:t>
+      </w:r>
+      <w:proofErr w:type="spellStart"/>
+      <w:r>
+        <w:rPr>
+          <w:rFonts w:ascii="Verdana" w:eastAsia="Times New Roman" w:hAnsi="Verdana" w:cs="Times New Roman"/>
+          <w:bCs/>
+          <w:color w:val="4A4949"/>
+          <w:sz w:val="23"/>
+          <w:szCs w:val="23"/>
+          <w:bdr w:val="none" w:sz="0" w:space="0" w:color="auto" w:frame="1"/>
+        </w:rPr>
+        <w:t>postgres</w:t>
+      </w:r>
+      <w:proofErr w:type="spellEnd"/>
+      <w:r>
+        <w:rPr>
+          <w:rFonts w:ascii="Verdana" w:eastAsia="Times New Roman" w:hAnsi="Verdana" w:cs="Times New Roman"/>
+          <w:bCs/>
+          <w:color w:val="4A4949"/>
+          <w:sz w:val="23"/>
+          <w:szCs w:val="23"/>
+          <w:bdr w:val="none" w:sz="0" w:space="0" w:color="auto" w:frame="1"/>
+        </w:rPr>
+        <w:t xml:space="preserve"> configuration files are located:</w:t>
+      </w:r>
+    </w:p>
+    <w:p>
+      <w:pPr>
+        <w:shd w:val="clear" w:color="auto" w:fill="FFFFFF"/>
+        <w:spacing w:after="0" w:line="240" w:lineRule="auto"/>
+        <w:jc w:val="both"/>
+        <w:textAlignment w:val="baseline"/>
+        <w:rPr>
+          <w:rFonts w:ascii="Verdana" w:eastAsia="Times New Roman" w:hAnsi="Verdana" w:cs="Times New Roman"/>
+          <w:bCs/>
+          <w:color w:val="4A4949"/>
+          <w:sz w:val="23"/>
+          <w:szCs w:val="23"/>
+          <w:bdr w:val="none" w:sz="0" w:space="0" w:color="auto" w:frame="1"/>
+        </w:rPr>
+      </w:pPr>
+      <w:r>
+        <w:rPr>
+          <w:rFonts w:ascii="Verdana" w:eastAsia="Times New Roman" w:hAnsi="Verdana" w:cs="Times New Roman"/>
+          <w:b/>
+          <w:bCs/>
+          <w:color w:val="4A4949"/>
+          <w:sz w:val="23"/>
+          <w:szCs w:val="23"/>
+          <w:bdr w:val="none" w:sz="0" w:space="0" w:color="auto" w:frame="1"/>
+        </w:rPr>
+        <w:lastRenderedPageBreak/>
+        <w:t>/</w:t>
+      </w:r>
+      <w:proofErr w:type="spellStart"/>
+      <w:r>
+        <w:rPr>
+          <w:rFonts w:ascii="Verdana" w:eastAsia="Times New Roman" w:hAnsi="Verdana" w:cs="Times New Roman"/>
+          <w:b/>
+          <w:bCs/>
+          <w:color w:val="4A4949"/>
+          <w:sz w:val="23"/>
+          <w:szCs w:val="23"/>
+          <w:bdr w:val="none" w:sz="0" w:space="0" w:color="auto" w:frame="1"/>
+        </w:rPr>
+        <w:t>var</w:t>
+      </w:r>
+      <w:proofErr w:type="spellEnd"/>
+      <w:r>
+        <w:rPr>
+          <w:rFonts w:ascii="Verdana" w:eastAsia="Times New Roman" w:hAnsi="Verdana" w:cs="Times New Roman"/>
+          <w:b/>
+          <w:bCs/>
+          <w:color w:val="4A4949"/>
+          <w:sz w:val="23"/>
+          <w:szCs w:val="23"/>
+          <w:bdr w:val="none" w:sz="0" w:space="0" w:color="auto" w:frame="1"/>
+        </w:rPr>
+        <w:t>/lib/</w:t>
+      </w:r>
+      <w:proofErr w:type="spellStart"/>
+      <w:r>
+        <w:rPr>
+          <w:rFonts w:ascii="Verdana" w:eastAsia="Times New Roman" w:hAnsi="Verdana" w:cs="Times New Roman"/>
+          <w:b/>
+          <w:bCs/>
+          <w:color w:val="4A4949"/>
+          <w:sz w:val="23"/>
+          <w:szCs w:val="23"/>
+          <w:bdr w:val="none" w:sz="0" w:space="0" w:color="auto" w:frame="1"/>
+        </w:rPr>
+        <w:t>pgsql</w:t>
+      </w:r>
+      <w:proofErr w:type="spellEnd"/>
+      <w:r>
+        <w:rPr>
+          <w:rFonts w:ascii="Verdana" w:eastAsia="Times New Roman" w:hAnsi="Verdana" w:cs="Times New Roman"/>
+          <w:b/>
+          <w:bCs/>
+          <w:color w:val="4A4949"/>
+          <w:sz w:val="23"/>
+          <w:szCs w:val="23"/>
+          <w:bdr w:val="none" w:sz="0" w:space="0" w:color="auto" w:frame="1"/>
+        </w:rPr>
+        <w:t>/12/data/</w:t>
+      </w:r>
+      <w:proofErr w:type="spellStart"/>
+      <w:r>
+        <w:rPr>
+          <w:rFonts w:ascii="Verdana" w:eastAsia="Times New Roman" w:hAnsi="Verdana" w:cs="Times New Roman"/>
+          <w:b/>
+          <w:bCs/>
+          <w:color w:val="4A4949"/>
+          <w:sz w:val="23"/>
+          <w:szCs w:val="23"/>
+          <w:bdr w:val="none" w:sz="0" w:space="0" w:color="auto" w:frame="1"/>
+        </w:rPr>
+        <w:t>pg_hba.conf</w:t>
+      </w:r>
+      <w:proofErr w:type="spellEnd"/>
+      <w:r>
+        <w:rPr>
+          <w:rFonts w:ascii="Verdana" w:eastAsia="Times New Roman" w:hAnsi="Verdana" w:cs="Times New Roman"/>
+          <w:bCs/>
+          <w:color w:val="4A4949"/>
+          <w:sz w:val="23"/>
+          <w:szCs w:val="23"/>
+          <w:bdr w:val="none" w:sz="0" w:space="0" w:color="auto" w:frame="1"/>
+        </w:rPr>
+        <w:t xml:space="preserve">  </w:t>
+      </w:r>
+    </w:p>
+    <w:p>
+      <w:pPr>
+        <w:shd w:val="clear" w:color="auto" w:fill="FFFFFF"/>
+        <w:spacing w:after="0" w:line="240" w:lineRule="auto"/>
+        <w:jc w:val="both"/>
+        <w:textAlignment w:val="baseline"/>
+        <w:rPr>
+          <w:rFonts w:ascii="Verdana" w:eastAsia="Times New Roman" w:hAnsi="Verdana" w:cs="Times New Roman"/>
+          <w:color w:val="4A4949"/>
+          <w:sz w:val="26"/>
+          <w:szCs w:val="26"/>
+        </w:rPr>
+      </w:pPr>
+      <w:r>
+        <w:rPr>
+          <w:rFonts w:ascii="Verdana" w:eastAsia="Times New Roman" w:hAnsi="Verdana" w:cs="Times New Roman"/>
+          <w:color w:val="4A4949"/>
+          <w:sz w:val="26"/>
+          <w:szCs w:val="26"/>
+          <w:lang w:val="it-IT"/>
+        </w:rPr>
+        <w:t>/var/lib/pgsql/12/data/</w:t>
+      </w:r>
+      <w:r>
+        <w:rPr>
+          <w:rFonts w:ascii="Verdana" w:eastAsia="Times New Roman" w:hAnsi="Verdana" w:cs="Times New Roman"/>
+          <w:b/>
+          <w:color w:val="4A4949"/>
+          <w:sz w:val="26"/>
+          <w:szCs w:val="26"/>
+          <w:lang w:val="it-IT"/>
+        </w:rPr>
+        <w:t>postgresql.conf</w:t>
+      </w:r>
+    </w:p>
+    <w:p>
+      <w:pPr>
+        <w:shd w:val="clear" w:color="auto" w:fill="FFFFFF"/>
+        <w:spacing w:after="0" w:line="240" w:lineRule="auto"/>
+        <w:jc w:val="both"/>
+        <w:textAlignment w:val="baseline"/>
+        <w:rPr>
+          <w:rFonts w:ascii="Verdana" w:eastAsia="Times New Roman" w:hAnsi="Verdana" w:cs="Times New Roman"/>
+          <w:color w:val="4A4949"/>
+          <w:sz w:val="26"/>
+          <w:szCs w:val="26"/>
+        </w:rPr>
+      </w:pPr>
+    </w:p>
+    <w:p>
+      <w:pPr>
+        <w:pStyle w:val="Heading1"/>
+        <w:shd w:val="clear" w:color="auto" w:fill="FFFFFF"/>
+        <w:spacing w:before="30" w:after="30" w:line="675" w:lineRule="atLeast"/>
+        <w:rPr>
+          <w:rFonts w:ascii="open sans" w:hAnsi="open sans"/>
+          <w:color w:val="666666"/>
+          <w:sz w:val="45"/>
+          <w:szCs w:val="45"/>
+        </w:rPr>
+      </w:pPr>
+      <w:proofErr w:type="spellStart"/>
+      <w:r>
+        <w:rPr>
+          <w:rFonts w:ascii="open sans" w:hAnsi="open sans"/>
+          <w:color w:val="666666"/>
+          <w:sz w:val="45"/>
+          <w:szCs w:val="45"/>
+        </w:rPr>
+        <w:t>HowTo</w:t>
+      </w:r>
+      <w:proofErr w:type="spellEnd"/>
+      <w:r>
+        <w:rPr>
+          <w:rFonts w:ascii="open sans" w:hAnsi="open sans"/>
+          <w:color w:val="666666"/>
+          <w:sz w:val="45"/>
+          <w:szCs w:val="45"/>
+        </w:rPr>
+        <w:t xml:space="preserve"> Safely Open a PostgreSQL Port for Remote Access?</w:t>
+      </w:r>
+    </w:p>
+    <w:p>
+      <w:pPr>
+        <w:pStyle w:val="NormalWeb"/>
+        <w:shd w:val="clear" w:color="auto" w:fill="FFFFFF"/>
+        <w:spacing w:before="30" w:beforeAutospacing="0" w:after="75" w:afterAutospacing="0"/>
+        <w:rPr>
+          <w:rFonts w:ascii="open sans" w:hAnsi="open sans"/>
+          <w:color w:val="666666"/>
+          <w:sz w:val="20"/>
+          <w:szCs w:val="20"/>
+        </w:rPr>
+      </w:pPr>
+      <w:r>
+        <w:rPr>
+          <w:rFonts w:ascii="open sans" w:hAnsi="open sans"/>
+          <w:color w:val="666666"/>
+          <w:sz w:val="20"/>
+          <w:szCs w:val="20"/>
+        </w:rPr>
+        <w:t>This document describes how to open a PostgreSQL database port for remote access and includes security considerations for both Linux and Windows.</w:t>
+      </w:r>
+    </w:p>
+    <w:p>
+      <w:pPr>
+        <w:pStyle w:val="NormalWeb"/>
+        <w:shd w:val="clear" w:color="auto" w:fill="FFFFFF"/>
+        <w:spacing w:before="30" w:beforeAutospacing="0" w:after="75" w:afterAutospacing="0"/>
+        <w:rPr>
+          <w:rFonts w:ascii="open sans" w:hAnsi="open sans"/>
+          <w:color w:val="666666"/>
+          <w:sz w:val="20"/>
+          <w:szCs w:val="20"/>
+        </w:rPr>
+      </w:pPr>
+      <w:r>
+        <w:rPr>
+          <w:rFonts w:ascii="open sans" w:hAnsi="open sans"/>
+          <w:color w:val="666666"/>
+          <w:sz w:val="20"/>
+          <w:szCs w:val="20"/>
+        </w:rPr>
+        <w:t> </w:t>
+      </w:r>
+    </w:p>
+    <w:p>
+      <w:pPr>
+        <w:pStyle w:val="Heading3"/>
+        <w:shd w:val="clear" w:color="auto" w:fill="FFFFFF"/>
+        <w:spacing w:before="30" w:after="30" w:line="555" w:lineRule="atLeast"/>
+        <w:rPr>
+          <w:rFonts w:ascii="open sans" w:hAnsi="open sans"/>
+          <w:color w:val="666666"/>
+          <w:sz w:val="33"/>
+          <w:szCs w:val="33"/>
+        </w:rPr>
+      </w:pPr>
+      <w:r>
+        <w:rPr>
+          <w:rFonts w:ascii="open sans" w:hAnsi="open sans"/>
+          <w:color w:val="666666"/>
+          <w:sz w:val="33"/>
+          <w:szCs w:val="33"/>
+        </w:rPr>
+        <w:t xml:space="preserve">Why do you </w:t>
+      </w:r>
+      <w:proofErr w:type="gramStart"/>
+      <w:r>
+        <w:rPr>
+          <w:rFonts w:ascii="open sans" w:hAnsi="open sans"/>
+          <w:color w:val="666666"/>
+          <w:sz w:val="33"/>
+          <w:szCs w:val="33"/>
+        </w:rPr>
+        <w:t>Need</w:t>
+      </w:r>
+      <w:proofErr w:type="gramEnd"/>
+      <w:r>
+        <w:rPr>
+          <w:rFonts w:ascii="open sans" w:hAnsi="open sans"/>
+          <w:color w:val="666666"/>
+          <w:sz w:val="33"/>
+          <w:szCs w:val="33"/>
+        </w:rPr>
+        <w:t xml:space="preserve"> to Open a Port </w:t>
+      </w:r>
+    </w:p>
+    <w:p>
+      <w:pPr>
+        <w:pStyle w:val="NormalWeb"/>
+        <w:shd w:val="clear" w:color="auto" w:fill="FFFFFF"/>
+        <w:spacing w:before="30" w:beforeAutospacing="0" w:after="75" w:afterAutospacing="0"/>
+        <w:rPr>
+          <w:rFonts w:ascii="open sans" w:hAnsi="open sans"/>
+          <w:color w:val="666666"/>
+          <w:sz w:val="20"/>
+          <w:szCs w:val="20"/>
+        </w:rPr>
+      </w:pPr>
+      <w:r>
+        <w:rPr>
+          <w:rFonts w:ascii="open sans" w:hAnsi="open sans"/>
+          <w:color w:val="666666"/>
+          <w:sz w:val="20"/>
+          <w:szCs w:val="20"/>
+        </w:rPr>
+        <w:t>You need to open a remote port if you want to access data in the database from a client running on a different computer in the network. The same is true, if you want to use </w:t>
+      </w:r>
+      <w:proofErr w:type="spellStart"/>
+      <w:r>
+        <w:rPr>
+          <w:rFonts w:ascii="open sans" w:hAnsi="open sans"/>
+          <w:color w:val="666666"/>
+          <w:sz w:val="20"/>
+          <w:szCs w:val="20"/>
+        </w:rPr>
+        <w:fldChar w:fldCharType="begin"/>
+      </w:r>
+      <w:r>
+        <w:rPr>
+          <w:rFonts w:ascii="open sans" w:hAnsi="open sans"/>
+          <w:color w:val="666666"/>
+          <w:sz w:val="20"/>
+          <w:szCs w:val="20"/>
+        </w:rPr>
+        <w:instrText xml:space="preserve"> HYPERLINK "https://www.pgadmin.org/" </w:instrText>
+      </w:r>
+      <w:r>
+        <w:rPr>
+          <w:rFonts w:ascii="open sans" w:hAnsi="open sans"/>
+          <w:color w:val="666666"/>
+          <w:sz w:val="20"/>
+          <w:szCs w:val="20"/>
+        </w:rPr>
+        <w:fldChar w:fldCharType="separate"/>
+      </w:r>
+      <w:r>
+        <w:rPr>
+          <w:rStyle w:val="Hyperlink"/>
+          <w:rFonts w:ascii="open sans" w:hAnsi="open sans"/>
+          <w:color w:val="1FAABE"/>
+        </w:rPr>
+        <w:t>pgAdmin</w:t>
+      </w:r>
+      <w:proofErr w:type="spellEnd"/>
+      <w:r>
+        <w:rPr>
+          <w:rStyle w:val="external"/>
+          <w:rFonts w:ascii="open sans" w:hAnsi="open sans"/>
+          <w:color w:val="1FAABE"/>
+          <w:sz w:val="20"/>
+          <w:szCs w:val="20"/>
+        </w:rPr>
+        <w:t> </w:t>
+      </w:r>
+      <w:r>
+        <w:rPr>
+          <w:rFonts w:ascii="open sans" w:hAnsi="open sans"/>
+          <w:color w:val="666666"/>
+          <w:sz w:val="20"/>
+          <w:szCs w:val="20"/>
+        </w:rPr>
+        <w:fldChar w:fldCharType="end"/>
+      </w:r>
+      <w:r>
+        <w:rPr>
+          <w:rFonts w:ascii="open sans" w:hAnsi="open sans"/>
+          <w:color w:val="666666"/>
+          <w:sz w:val="20"/>
+          <w:szCs w:val="20"/>
+        </w:rPr>
+        <w:t> for or similar tools for SQL development.</w:t>
+      </w:r>
+    </w:p>
+    <w:p>
+      <w:pPr>
+        <w:pStyle w:val="NormalWeb"/>
+        <w:shd w:val="clear" w:color="auto" w:fill="FFFFFF"/>
+        <w:spacing w:before="30" w:beforeAutospacing="0" w:after="75" w:afterAutospacing="0"/>
+        <w:rPr>
+          <w:rFonts w:ascii="open sans" w:hAnsi="open sans"/>
+          <w:color w:val="666666"/>
+          <w:sz w:val="20"/>
+          <w:szCs w:val="20"/>
+        </w:rPr>
+      </w:pPr>
+      <w:r>
+        <w:rPr>
+          <w:rFonts w:ascii="open sans" w:hAnsi="open sans"/>
+          <w:color w:val="666666"/>
+          <w:sz w:val="20"/>
+          <w:szCs w:val="20"/>
+        </w:rPr>
+        <w:t> </w:t>
+      </w:r>
+    </w:p>
+    <w:p>
+      <w:pPr>
+        <w:pStyle w:val="Heading3"/>
+        <w:shd w:val="clear" w:color="auto" w:fill="FFFFFF"/>
+        <w:spacing w:before="30" w:after="30" w:line="555" w:lineRule="atLeast"/>
+        <w:rPr>
+          <w:rFonts w:ascii="open sans" w:hAnsi="open sans"/>
+          <w:color w:val="666666"/>
+          <w:sz w:val="33"/>
+          <w:szCs w:val="33"/>
+        </w:rPr>
+      </w:pPr>
+      <w:r>
+        <w:rPr>
+          <w:rFonts w:ascii="open sans" w:hAnsi="open sans"/>
+          <w:color w:val="666666"/>
+          <w:sz w:val="33"/>
+          <w:szCs w:val="33"/>
+        </w:rPr>
+        <w:t>Check for Port IP</w:t>
+      </w:r>
+    </w:p>
+    <w:p>
+      <w:pPr>
+        <w:pStyle w:val="NormalWeb"/>
+        <w:shd w:val="clear" w:color="auto" w:fill="FFFFFF"/>
+        <w:spacing w:before="30" w:beforeAutospacing="0" w:after="75" w:afterAutospacing="0"/>
+        <w:rPr>
+          <w:rFonts w:ascii="open sans" w:hAnsi="open sans"/>
+          <w:color w:val="666666"/>
+          <w:sz w:val="20"/>
+          <w:szCs w:val="20"/>
+        </w:rPr>
+      </w:pPr>
+      <w:r>
+        <w:rPr>
+          <w:rFonts w:ascii="open sans" w:hAnsi="open sans"/>
+          <w:color w:val="666666"/>
+          <w:sz w:val="20"/>
+          <w:szCs w:val="20"/>
+        </w:rPr>
+        <w:t>Please check if PostgreSQL is listening on a public port:</w:t>
+      </w:r>
+    </w:p>
+    <w:p>
+      <w:pPr>
+        <w:pStyle w:val="NormalWeb"/>
+        <w:shd w:val="clear" w:color="auto" w:fill="FFFFFF"/>
+        <w:spacing w:before="30" w:beforeAutospacing="0" w:after="75" w:afterAutospacing="0"/>
+        <w:rPr>
+          <w:rFonts w:ascii="open sans" w:hAnsi="open sans"/>
+          <w:color w:val="666666"/>
+          <w:sz w:val="20"/>
+          <w:szCs w:val="20"/>
+        </w:rPr>
+      </w:pPr>
+      <w:r>
+        <w:rPr>
+          <w:rFonts w:ascii="open sans" w:hAnsi="open sans"/>
+          <w:color w:val="666666"/>
+          <w:sz w:val="20"/>
+          <w:szCs w:val="20"/>
+        </w:rPr>
+        <w:t>Linux:</w:t>
+      </w:r>
+    </w:p>
+    <w:p>
+      <w:pPr>
+        <w:pStyle w:val="HTMLPreformatted"/>
+        <w:pBdr>
+          <w:top w:val="single" w:sz="6" w:space="6" w:color="CCCCCC"/>
+          <w:left w:val="single" w:sz="6" w:space="6" w:color="CCCCCC"/>
+          <w:bottom w:val="single" w:sz="6" w:space="6" w:color="CCCCCC"/>
+          <w:right w:val="single" w:sz="6" w:space="6" w:color="CCCCCC"/>
+        </w:pBdr>
+        <w:shd w:val="clear" w:color="auto" w:fill="F5F5F5"/>
+        <w:wordWrap w:val="0"/>
+        <w:spacing w:after="135"/>
+        <w:rPr>
+          <w:rFonts w:ascii="Consolas" w:hAnsi="Consolas"/>
+          <w:color w:val="333333"/>
+          <w:sz w:val="18"/>
+          <w:szCs w:val="18"/>
+        </w:rPr>
+      </w:pPr>
+      <w:r>
+        <w:rPr>
+          <w:rFonts w:ascii="Consolas" w:hAnsi="Consolas"/>
+          <w:color w:val="333333"/>
+          <w:sz w:val="18"/>
+          <w:szCs w:val="18"/>
+        </w:rPr>
+        <w:t xml:space="preserve"># </w:t>
+      </w:r>
+      <w:proofErr w:type="spellStart"/>
+      <w:proofErr w:type="gramStart"/>
+      <w:r>
+        <w:rPr>
+          <w:rFonts w:ascii="Consolas" w:hAnsi="Consolas"/>
+          <w:color w:val="333333"/>
+          <w:sz w:val="18"/>
+          <w:szCs w:val="18"/>
+        </w:rPr>
+        <w:t>netstat</w:t>
+      </w:r>
+      <w:proofErr w:type="spellEnd"/>
+      <w:proofErr w:type="gramEnd"/>
+      <w:r>
+        <w:rPr>
+          <w:rFonts w:ascii="Consolas" w:hAnsi="Consolas"/>
+          <w:color w:val="333333"/>
+          <w:sz w:val="18"/>
+          <w:szCs w:val="18"/>
+        </w:rPr>
+        <w:t xml:space="preserve"> -</w:t>
+      </w:r>
+      <w:proofErr w:type="spellStart"/>
+      <w:r>
+        <w:rPr>
+          <w:rFonts w:ascii="Consolas" w:hAnsi="Consolas"/>
+          <w:color w:val="333333"/>
+          <w:sz w:val="18"/>
+          <w:szCs w:val="18"/>
+        </w:rPr>
+        <w:t>nlp</w:t>
+      </w:r>
+      <w:proofErr w:type="spellEnd"/>
+      <w:r>
+        <w:rPr>
+          <w:rFonts w:ascii="Consolas" w:hAnsi="Consolas"/>
+          <w:color w:val="333333"/>
+          <w:sz w:val="18"/>
+          <w:szCs w:val="18"/>
+        </w:rPr>
+        <w:t xml:space="preserve"> | grep 5432</w:t>
+      </w:r>
+    </w:p>
+    <w:p>
+      <w:pPr>
+        <w:pStyle w:val="HTMLPreformatted"/>
+        <w:pBdr>
+          <w:top w:val="single" w:sz="6" w:space="6" w:color="CCCCCC"/>
+          <w:left w:val="single" w:sz="6" w:space="6" w:color="CCCCCC"/>
+          <w:bottom w:val="single" w:sz="6" w:space="6" w:color="CCCCCC"/>
+          <w:right w:val="single" w:sz="6" w:space="6" w:color="CCCCCC"/>
+        </w:pBdr>
+        <w:shd w:val="clear" w:color="auto" w:fill="F5F5F5"/>
+        <w:wordWrap w:val="0"/>
+        <w:spacing w:after="135"/>
+        <w:rPr>
+          <w:rFonts w:ascii="Consolas" w:hAnsi="Consolas"/>
+          <w:color w:val="333333"/>
+          <w:sz w:val="18"/>
+          <w:szCs w:val="18"/>
+        </w:rPr>
+      </w:pPr>
+    </w:p>
+    <w:p>
+      <w:pPr>
+        <w:pStyle w:val="HTMLPreformatted"/>
+        <w:pBdr>
+          <w:top w:val="single" w:sz="6" w:space="6" w:color="CCCCCC"/>
+          <w:left w:val="single" w:sz="6" w:space="6" w:color="CCCCCC"/>
+          <w:bottom w:val="single" w:sz="6" w:space="6" w:color="CCCCCC"/>
+          <w:right w:val="single" w:sz="6" w:space="6" w:color="CCCCCC"/>
+        </w:pBdr>
+        <w:shd w:val="clear" w:color="auto" w:fill="F5F5F5"/>
+        <w:wordWrap w:val="0"/>
+        <w:spacing w:after="135"/>
+        <w:rPr>
+          <w:rFonts w:ascii="Consolas" w:hAnsi="Consolas"/>
+          <w:color w:val="333333"/>
+          <w:sz w:val="18"/>
+          <w:szCs w:val="18"/>
+        </w:rPr>
+      </w:pPr>
+      <w:proofErr w:type="spellStart"/>
+      <w:proofErr w:type="gramStart"/>
+      <w:r>
+        <w:rPr>
+          <w:rFonts w:ascii="Consolas" w:hAnsi="Consolas"/>
+          <w:color w:val="333333"/>
+          <w:sz w:val="18"/>
+          <w:szCs w:val="18"/>
+        </w:rPr>
+        <w:t>tcp</w:t>
+      </w:r>
+      <w:proofErr w:type="spellEnd"/>
+      <w:proofErr w:type="gramEnd"/>
+      <w:r>
+        <w:rPr>
+          <w:rFonts w:ascii="Consolas" w:hAnsi="Consolas"/>
+          <w:color w:val="333333"/>
+          <w:sz w:val="18"/>
+          <w:szCs w:val="18"/>
+        </w:rPr>
+        <w:t xml:space="preserve">        0      0 127.0.0.1:5432          0.0.0.0:*               LISTEN      1272/</w:t>
+      </w:r>
+      <w:proofErr w:type="spellStart"/>
+      <w:r>
+        <w:rPr>
+          <w:rFonts w:ascii="Consolas" w:hAnsi="Consolas"/>
+          <w:color w:val="333333"/>
+          <w:sz w:val="18"/>
+          <w:szCs w:val="18"/>
+        </w:rPr>
+        <w:t>postgres</w:t>
+      </w:r>
+      <w:proofErr w:type="spellEnd"/>
+    </w:p>
+    <w:p>
+      <w:pPr>
+        <w:pStyle w:val="HTMLPreformatted"/>
+        <w:pBdr>
+          <w:top w:val="single" w:sz="6" w:space="6" w:color="CCCCCC"/>
+          <w:left w:val="single" w:sz="6" w:space="6" w:color="CCCCCC"/>
+          <w:bottom w:val="single" w:sz="6" w:space="6" w:color="CCCCCC"/>
+          <w:right w:val="single" w:sz="6" w:space="6" w:color="CCCCCC"/>
+        </w:pBdr>
+        <w:shd w:val="clear" w:color="auto" w:fill="F5F5F5"/>
+        <w:wordWrap w:val="0"/>
+        <w:spacing w:after="135"/>
+        <w:rPr>
+          <w:rFonts w:ascii="Consolas" w:hAnsi="Consolas"/>
+          <w:color w:val="333333"/>
+          <w:sz w:val="18"/>
+          <w:szCs w:val="18"/>
+        </w:rPr>
+      </w:pPr>
+      <w:r>
+        <w:rPr>
+          <w:rFonts w:ascii="Consolas" w:hAnsi="Consolas"/>
+          <w:color w:val="333333"/>
+          <w:sz w:val="18"/>
+          <w:szCs w:val="18"/>
+        </w:rPr>
+        <w:t xml:space="preserve">tcp6       0      </w:t>
+      </w:r>
+      <w:proofErr w:type="gramStart"/>
+      <w:r>
+        <w:rPr>
+          <w:rFonts w:ascii="Consolas" w:hAnsi="Consolas"/>
+          <w:color w:val="333333"/>
+          <w:sz w:val="18"/>
+          <w:szCs w:val="18"/>
+        </w:rPr>
+        <w:t>0 ::</w:t>
+      </w:r>
+      <w:proofErr w:type="gramEnd"/>
+      <w:r>
+        <w:rPr>
+          <w:rFonts w:ascii="Consolas" w:hAnsi="Consolas"/>
+          <w:color w:val="333333"/>
+          <w:sz w:val="18"/>
+          <w:szCs w:val="18"/>
+        </w:rPr>
+        <w:t>1:5432                :::*                    LISTEN      1272/</w:t>
+      </w:r>
+      <w:proofErr w:type="spellStart"/>
+      <w:r>
+        <w:rPr>
+          <w:rFonts w:ascii="Consolas" w:hAnsi="Consolas"/>
+          <w:color w:val="333333"/>
+          <w:sz w:val="18"/>
+          <w:szCs w:val="18"/>
+        </w:rPr>
+        <w:t>postgres</w:t>
+      </w:r>
+      <w:proofErr w:type="spellEnd"/>
+      <w:r>
+        <w:rPr>
+          <w:rFonts w:ascii="Consolas" w:hAnsi="Consolas"/>
+          <w:color w:val="333333"/>
+          <w:sz w:val="18"/>
+          <w:szCs w:val="18"/>
+        </w:rPr>
+        <w:t> </w:t>
+      </w:r>
+    </w:p>
+    <w:p>
+      <w:pPr>
+        <w:pStyle w:val="NormalWeb"/>
+        <w:shd w:val="clear" w:color="auto" w:fill="FFFFFF"/>
+        <w:spacing w:before="30" w:beforeAutospacing="0" w:after="75" w:afterAutospacing="0"/>
+        <w:rPr>
+          <w:rFonts w:ascii="open sans" w:hAnsi="open sans"/>
+          <w:color w:val="666666"/>
+          <w:sz w:val="20"/>
+          <w:szCs w:val="20"/>
+        </w:rPr>
+      </w:pPr>
+      <w:r>
+        <w:rPr>
+          <w:rFonts w:ascii="open sans" w:hAnsi="open sans"/>
+          <w:color w:val="666666"/>
+          <w:sz w:val="20"/>
+          <w:szCs w:val="20"/>
+        </w:rPr>
+        <w:t>Windows:</w:t>
+      </w:r>
+    </w:p>
+    <w:p>
+      <w:pPr>
+        <w:pStyle w:val="HTMLPreformatted"/>
+        <w:pBdr>
+          <w:top w:val="single" w:sz="6" w:space="6" w:color="CCCCCC"/>
+          <w:left w:val="single" w:sz="6" w:space="6" w:color="CCCCCC"/>
+          <w:bottom w:val="single" w:sz="6" w:space="6" w:color="CCCCCC"/>
+          <w:right w:val="single" w:sz="6" w:space="6" w:color="CCCCCC"/>
+        </w:pBdr>
+        <w:shd w:val="clear" w:color="auto" w:fill="F5F5F5"/>
+        <w:wordWrap w:val="0"/>
+        <w:spacing w:after="135"/>
+        <w:rPr>
+          <w:rFonts w:ascii="Consolas" w:hAnsi="Consolas"/>
+          <w:color w:val="333333"/>
+          <w:sz w:val="18"/>
+          <w:szCs w:val="18"/>
+        </w:rPr>
+      </w:pPr>
+      <w:r>
+        <w:rPr>
+          <w:rFonts w:ascii="Consolas" w:hAnsi="Consolas"/>
+          <w:color w:val="333333"/>
+          <w:sz w:val="18"/>
+          <w:szCs w:val="18"/>
+        </w:rPr>
+        <w:t>C:\&gt;netstat -a | grep 5432</w:t>
+      </w:r>
+    </w:p>
+    <w:p>
+      <w:pPr>
+        <w:pStyle w:val="HTMLPreformatted"/>
+        <w:pBdr>
+          <w:top w:val="single" w:sz="6" w:space="6" w:color="CCCCCC"/>
+          <w:left w:val="single" w:sz="6" w:space="6" w:color="CCCCCC"/>
+          <w:bottom w:val="single" w:sz="6" w:space="6" w:color="CCCCCC"/>
+          <w:right w:val="single" w:sz="6" w:space="6" w:color="CCCCCC"/>
+        </w:pBdr>
+        <w:shd w:val="clear" w:color="auto" w:fill="F5F5F5"/>
+        <w:wordWrap w:val="0"/>
+        <w:spacing w:after="135"/>
+        <w:rPr>
+          <w:rFonts w:ascii="Consolas" w:hAnsi="Consolas"/>
+          <w:color w:val="333333"/>
+          <w:sz w:val="18"/>
+          <w:szCs w:val="18"/>
+        </w:rPr>
+      </w:pPr>
+    </w:p>
+    <w:p>
+      <w:pPr>
+        <w:pStyle w:val="HTMLPreformatted"/>
+        <w:pBdr>
+          <w:top w:val="single" w:sz="6" w:space="6" w:color="CCCCCC"/>
+          <w:left w:val="single" w:sz="6" w:space="6" w:color="CCCCCC"/>
+          <w:bottom w:val="single" w:sz="6" w:space="6" w:color="CCCCCC"/>
+          <w:right w:val="single" w:sz="6" w:space="6" w:color="CCCCCC"/>
+        </w:pBdr>
+        <w:shd w:val="clear" w:color="auto" w:fill="F5F5F5"/>
+        <w:wordWrap w:val="0"/>
+        <w:spacing w:after="135"/>
+        <w:rPr>
+          <w:rFonts w:ascii="Consolas" w:hAnsi="Consolas"/>
+          <w:color w:val="333333"/>
+          <w:sz w:val="18"/>
+          <w:szCs w:val="18"/>
+        </w:rPr>
+      </w:pPr>
+      <w:r>
+        <w:rPr>
+          <w:rFonts w:ascii="Consolas" w:hAnsi="Consolas"/>
+          <w:color w:val="333333"/>
+          <w:sz w:val="18"/>
+          <w:szCs w:val="18"/>
+        </w:rPr>
+        <w:t xml:space="preserve">  TCP    127.0.0.1:5432         tarraco</w:t>
+      </w:r>
+      <w:proofErr w:type="gramStart"/>
+      <w:r>
+        <w:rPr>
+          <w:rFonts w:ascii="Consolas" w:hAnsi="Consolas"/>
+          <w:color w:val="333333"/>
+          <w:sz w:val="18"/>
+          <w:szCs w:val="18"/>
+        </w:rPr>
+        <w:t>:0</w:t>
+      </w:r>
+      <w:proofErr w:type="gramEnd"/>
+      <w:r>
+        <w:rPr>
+          <w:rFonts w:ascii="Consolas" w:hAnsi="Consolas"/>
+          <w:color w:val="333333"/>
+          <w:sz w:val="18"/>
+          <w:szCs w:val="18"/>
+        </w:rPr>
+        <w:t xml:space="preserve">              LISTENING</w:t>
+      </w:r>
+    </w:p>
+    <w:p>
+      <w:pPr>
+        <w:pStyle w:val="HTMLPreformatted"/>
+        <w:pBdr>
+          <w:top w:val="single" w:sz="6" w:space="6" w:color="CCCCCC"/>
+          <w:left w:val="single" w:sz="6" w:space="6" w:color="CCCCCC"/>
+          <w:bottom w:val="single" w:sz="6" w:space="6" w:color="CCCCCC"/>
+          <w:right w:val="single" w:sz="6" w:space="6" w:color="CCCCCC"/>
+        </w:pBdr>
+        <w:shd w:val="clear" w:color="auto" w:fill="F5F5F5"/>
+        <w:wordWrap w:val="0"/>
+        <w:spacing w:after="135"/>
+        <w:rPr>
+          <w:rFonts w:ascii="Consolas" w:hAnsi="Consolas"/>
+          <w:color w:val="333333"/>
+          <w:sz w:val="18"/>
+          <w:szCs w:val="18"/>
+        </w:rPr>
+      </w:pPr>
+      <w:r>
+        <w:rPr>
+          <w:rFonts w:ascii="Consolas" w:hAnsi="Consolas"/>
+          <w:color w:val="333333"/>
+          <w:sz w:val="18"/>
+          <w:szCs w:val="18"/>
+        </w:rPr>
+        <w:t xml:space="preserve">  TCP    [:</w:t>
+      </w:r>
+      <w:proofErr w:type="gramStart"/>
+      <w:r>
+        <w:rPr>
+          <w:rFonts w:ascii="Consolas" w:hAnsi="Consolas"/>
+          <w:color w:val="333333"/>
+          <w:sz w:val="18"/>
+          <w:szCs w:val="18"/>
+        </w:rPr>
+        <w:t>:1</w:t>
+      </w:r>
+      <w:proofErr w:type="gramEnd"/>
+      <w:r>
+        <w:rPr>
+          <w:rFonts w:ascii="Consolas" w:hAnsi="Consolas"/>
+          <w:color w:val="333333"/>
+          <w:sz w:val="18"/>
+          <w:szCs w:val="18"/>
+        </w:rPr>
+        <w:t>]:5432             tarraco:0              LISTENING</w:t>
+      </w:r>
+    </w:p>
+    <w:p>
+      <w:pPr>
+        <w:pStyle w:val="NormalWeb"/>
+        <w:shd w:val="clear" w:color="auto" w:fill="FFFFFF"/>
+        <w:spacing w:before="30" w:beforeAutospacing="0" w:after="75" w:afterAutospacing="0"/>
+        <w:rPr>
+          <w:rFonts w:ascii="open sans" w:hAnsi="open sans"/>
+          <w:color w:val="666666"/>
+          <w:sz w:val="20"/>
+          <w:szCs w:val="20"/>
+        </w:rPr>
+      </w:pPr>
+      <w:r>
+        <w:rPr>
+          <w:rFonts w:ascii="open sans" w:hAnsi="open sans"/>
+          <w:color w:val="666666"/>
+          <w:sz w:val="20"/>
+          <w:szCs w:val="20"/>
+        </w:rPr>
+        <w:t>The results above (including "127.0.0.1:5432") shows that PostgreSQL is listening only for connects originating from the local computer, so we will have to edit the "</w:t>
+      </w:r>
+      <w:proofErr w:type="spellStart"/>
+      <w:r>
+        <w:rPr>
+          <w:rFonts w:ascii="open sans" w:hAnsi="open sans"/>
+          <w:color w:val="666666"/>
+          <w:sz w:val="20"/>
+          <w:szCs w:val="20"/>
+        </w:rPr>
+        <w:t>postgresql.conf</w:t>
+      </w:r>
+      <w:proofErr w:type="spellEnd"/>
+      <w:r>
+        <w:rPr>
+          <w:rFonts w:ascii="open sans" w:hAnsi="open sans"/>
+          <w:color w:val="666666"/>
+          <w:sz w:val="20"/>
+          <w:szCs w:val="20"/>
+        </w:rPr>
+        <w:t>" configuration file. A result including "0.0.0.0:5432" indicates that PostgreSQL is already listening for remote connections.</w:t>
+      </w:r>
+    </w:p>
+    <w:p>
+      <w:pPr>
+        <w:pStyle w:val="NormalWeb"/>
+        <w:shd w:val="clear" w:color="auto" w:fill="FFFFFF"/>
+        <w:spacing w:before="30" w:beforeAutospacing="0" w:after="75" w:afterAutospacing="0"/>
+        <w:rPr>
+          <w:rFonts w:ascii="open sans" w:hAnsi="open sans"/>
+          <w:color w:val="666666"/>
+          <w:sz w:val="20"/>
+          <w:szCs w:val="20"/>
+        </w:rPr>
+      </w:pPr>
+      <w:r>
+        <w:rPr>
+          <w:rFonts w:ascii="open sans" w:hAnsi="open sans"/>
+          <w:color w:val="666666"/>
+          <w:sz w:val="20"/>
+          <w:szCs w:val="20"/>
+        </w:rPr>
+        <w:t>You can usually ignore the line with ":</w:t>
+      </w:r>
+      <w:proofErr w:type="gramStart"/>
+      <w:r>
+        <w:rPr>
+          <w:rFonts w:ascii="open sans" w:hAnsi="open sans"/>
+          <w:color w:val="666666"/>
+          <w:sz w:val="20"/>
+          <w:szCs w:val="20"/>
+        </w:rPr>
+        <w:t>:1</w:t>
+      </w:r>
+      <w:proofErr w:type="gramEnd"/>
+      <w:r>
+        <w:rPr>
+          <w:rFonts w:ascii="open sans" w:hAnsi="open sans"/>
+          <w:color w:val="666666"/>
+          <w:sz w:val="20"/>
+          <w:szCs w:val="20"/>
+        </w:rPr>
+        <w:t>", as it refers to the IP v6 protocol, which is rarely used.</w:t>
+      </w:r>
+    </w:p>
+    <w:p>
+      <w:pPr>
+        <w:pStyle w:val="NormalWeb"/>
+        <w:shd w:val="clear" w:color="auto" w:fill="FFFFFF"/>
+        <w:spacing w:before="30" w:beforeAutospacing="0" w:after="75" w:afterAutospacing="0"/>
+        <w:rPr>
+          <w:rFonts w:ascii="open sans" w:hAnsi="open sans"/>
+          <w:color w:val="666666"/>
+          <w:sz w:val="20"/>
+          <w:szCs w:val="20"/>
+        </w:rPr>
+      </w:pPr>
+      <w:r>
+        <w:rPr>
+          <w:rFonts w:ascii="open sans" w:hAnsi="open sans"/>
+          <w:color w:val="666666"/>
+          <w:sz w:val="20"/>
+          <w:szCs w:val="20"/>
+        </w:rPr>
+        <w:t> </w:t>
+      </w:r>
+    </w:p>
+    <w:p>
+      <w:pPr>
+        <w:pStyle w:val="Heading3"/>
+        <w:shd w:val="clear" w:color="auto" w:fill="FFFFFF"/>
+        <w:spacing w:before="30" w:after="30" w:line="555" w:lineRule="atLeast"/>
+        <w:rPr>
+          <w:rFonts w:ascii="open sans" w:hAnsi="open sans"/>
+          <w:color w:val="666666"/>
+          <w:sz w:val="33"/>
+          <w:szCs w:val="33"/>
+        </w:rPr>
+      </w:pPr>
+      <w:r>
+        <w:rPr>
+          <w:rFonts w:ascii="open sans" w:hAnsi="open sans"/>
+          <w:color w:val="666666"/>
+          <w:sz w:val="33"/>
+          <w:szCs w:val="33"/>
+        </w:rPr>
+        <w:t xml:space="preserve">Edit </w:t>
+      </w:r>
+      <w:proofErr w:type="spellStart"/>
+      <w:r>
+        <w:rPr>
+          <w:rFonts w:ascii="open sans" w:hAnsi="open sans"/>
+          <w:color w:val="666666"/>
+          <w:sz w:val="33"/>
+          <w:szCs w:val="33"/>
+        </w:rPr>
+        <w:t>postgresql.conf</w:t>
+      </w:r>
+      <w:proofErr w:type="spellEnd"/>
+    </w:p>
+    <w:p>
+      <w:pPr>
+        <w:pStyle w:val="NormalWeb"/>
+        <w:shd w:val="clear" w:color="auto" w:fill="FFFFFF"/>
+        <w:spacing w:before="30" w:beforeAutospacing="0" w:after="75" w:afterAutospacing="0"/>
+        <w:rPr>
+          <w:rFonts w:ascii="open sans" w:hAnsi="open sans"/>
+          <w:color w:val="666666"/>
+          <w:sz w:val="20"/>
+          <w:szCs w:val="20"/>
+        </w:rPr>
+      </w:pPr>
+      <w:r>
+        <w:rPr>
+          <w:rFonts w:ascii="open sans" w:hAnsi="open sans"/>
+          <w:color w:val="666666"/>
+          <w:sz w:val="20"/>
+          <w:szCs w:val="20"/>
+        </w:rPr>
+        <w:t>This file is usually located in /</w:t>
+      </w:r>
+      <w:proofErr w:type="spellStart"/>
+      <w:r>
+        <w:rPr>
+          <w:rFonts w:ascii="open sans" w:hAnsi="open sans"/>
+          <w:color w:val="666666"/>
+          <w:sz w:val="20"/>
+          <w:szCs w:val="20"/>
+        </w:rPr>
+        <w:t>var</w:t>
+      </w:r>
+      <w:proofErr w:type="spellEnd"/>
+      <w:r>
+        <w:rPr>
+          <w:rFonts w:ascii="open sans" w:hAnsi="open sans"/>
+          <w:color w:val="666666"/>
+          <w:sz w:val="20"/>
+          <w:szCs w:val="20"/>
+        </w:rPr>
+        <w:t>/lib/</w:t>
+      </w:r>
+      <w:proofErr w:type="spellStart"/>
+      <w:r>
+        <w:rPr>
+          <w:rFonts w:ascii="open sans" w:hAnsi="open sans"/>
+          <w:color w:val="666666"/>
+          <w:sz w:val="20"/>
+          <w:szCs w:val="20"/>
+        </w:rPr>
+        <w:t>pgsql</w:t>
+      </w:r>
+      <w:proofErr w:type="spellEnd"/>
+      <w:r>
+        <w:rPr>
+          <w:rFonts w:ascii="open sans" w:hAnsi="open sans"/>
+          <w:color w:val="666666"/>
+          <w:sz w:val="20"/>
+          <w:szCs w:val="20"/>
+        </w:rPr>
+        <w:t>/data/ on Linux or C:\PostgreSQL\data\ on Windows or similar.</w:t>
+      </w:r>
+    </w:p>
+    <w:p>
+      <w:pPr>
+        <w:pStyle w:val="NormalWeb"/>
+        <w:shd w:val="clear" w:color="auto" w:fill="FFFFFF"/>
+        <w:spacing w:before="30" w:beforeAutospacing="0" w:after="75" w:afterAutospacing="0"/>
+        <w:rPr>
+          <w:rFonts w:ascii="open sans" w:hAnsi="open sans"/>
+          <w:color w:val="666666"/>
+          <w:sz w:val="20"/>
+          <w:szCs w:val="20"/>
+        </w:rPr>
+      </w:pPr>
+      <w:r>
+        <w:rPr>
+          <w:rFonts w:ascii="open sans" w:hAnsi="open sans"/>
+          <w:color w:val="666666"/>
+          <w:sz w:val="20"/>
+          <w:szCs w:val="20"/>
+        </w:rPr>
+        <w:t>In this file we will edit the "</w:t>
+      </w:r>
+      <w:proofErr w:type="spellStart"/>
+      <w:r>
+        <w:rPr>
+          <w:rFonts w:ascii="open sans" w:hAnsi="open sans"/>
+          <w:color w:val="666666"/>
+          <w:sz w:val="20"/>
+          <w:szCs w:val="20"/>
+        </w:rPr>
+        <w:t>listen_address</w:t>
+      </w:r>
+      <w:proofErr w:type="spellEnd"/>
+      <w:r>
+        <w:rPr>
+          <w:rFonts w:ascii="open sans" w:hAnsi="open sans"/>
+          <w:color w:val="666666"/>
+          <w:sz w:val="20"/>
+          <w:szCs w:val="20"/>
+        </w:rPr>
+        <w:t>" and "port" parameters, so that they look like below: </w:t>
+      </w:r>
+    </w:p>
+    <w:p>
+      <w:pPr>
+        <w:pStyle w:val="HTMLPreformatted"/>
+        <w:pBdr>
+          <w:top w:val="single" w:sz="6" w:space="6" w:color="CCCCCC"/>
+          <w:left w:val="single" w:sz="6" w:space="6" w:color="CCCCCC"/>
+          <w:bottom w:val="single" w:sz="6" w:space="6" w:color="CCCCCC"/>
+          <w:right w:val="single" w:sz="6" w:space="6" w:color="CCCCCC"/>
+        </w:pBdr>
+        <w:shd w:val="clear" w:color="auto" w:fill="F5F5F5"/>
+        <w:wordWrap w:val="0"/>
+        <w:spacing w:after="135"/>
+        <w:rPr>
+          <w:rFonts w:ascii="Consolas" w:hAnsi="Consolas"/>
+          <w:color w:val="333333"/>
+          <w:sz w:val="18"/>
+          <w:szCs w:val="18"/>
+        </w:rPr>
+      </w:pPr>
+      <w:r>
+        <w:rPr>
+          <w:rFonts w:ascii="Consolas" w:hAnsi="Consolas"/>
+          <w:color w:val="333333"/>
+          <w:sz w:val="18"/>
+          <w:szCs w:val="18"/>
+        </w:rPr>
+        <w:t>#------------------------------------------------------------------------------</w:t>
+      </w:r>
+    </w:p>
+    <w:p>
+      <w:pPr>
+        <w:pStyle w:val="HTMLPreformatted"/>
+        <w:pBdr>
+          <w:top w:val="single" w:sz="6" w:space="6" w:color="CCCCCC"/>
+          <w:left w:val="single" w:sz="6" w:space="6" w:color="CCCCCC"/>
+          <w:bottom w:val="single" w:sz="6" w:space="6" w:color="CCCCCC"/>
+          <w:right w:val="single" w:sz="6" w:space="6" w:color="CCCCCC"/>
+        </w:pBdr>
+        <w:shd w:val="clear" w:color="auto" w:fill="F5F5F5"/>
+        <w:wordWrap w:val="0"/>
+        <w:spacing w:after="135"/>
+        <w:rPr>
+          <w:rFonts w:ascii="Consolas" w:hAnsi="Consolas"/>
+          <w:color w:val="333333"/>
+          <w:sz w:val="18"/>
+          <w:szCs w:val="18"/>
+        </w:rPr>
+      </w:pPr>
+      <w:r>
+        <w:rPr>
+          <w:rFonts w:ascii="Consolas" w:hAnsi="Consolas"/>
+          <w:color w:val="333333"/>
+          <w:sz w:val="18"/>
+          <w:szCs w:val="18"/>
+        </w:rPr>
+        <w:t># CONNECTIONS AND AUTHENTICATION</w:t>
+      </w:r>
+    </w:p>
+    <w:p>
+      <w:pPr>
+        <w:pStyle w:val="HTMLPreformatted"/>
+        <w:pBdr>
+          <w:top w:val="single" w:sz="6" w:space="6" w:color="CCCCCC"/>
+          <w:left w:val="single" w:sz="6" w:space="6" w:color="CCCCCC"/>
+          <w:bottom w:val="single" w:sz="6" w:space="6" w:color="CCCCCC"/>
+          <w:right w:val="single" w:sz="6" w:space="6" w:color="CCCCCC"/>
+        </w:pBdr>
+        <w:shd w:val="clear" w:color="auto" w:fill="F5F5F5"/>
+        <w:wordWrap w:val="0"/>
+        <w:spacing w:after="135"/>
+        <w:rPr>
+          <w:rFonts w:ascii="Consolas" w:hAnsi="Consolas"/>
+          <w:color w:val="333333"/>
+          <w:sz w:val="18"/>
+          <w:szCs w:val="18"/>
+        </w:rPr>
+      </w:pPr>
+      <w:r>
+        <w:rPr>
+          <w:rFonts w:ascii="Consolas" w:hAnsi="Consolas"/>
+          <w:color w:val="333333"/>
+          <w:sz w:val="18"/>
+          <w:szCs w:val="18"/>
+        </w:rPr>
+        <w:lastRenderedPageBreak/>
+        <w:t>#------------------------------------------------------------------------------</w:t>
+      </w:r>
+    </w:p>
+    <w:p>
+      <w:pPr>
+        <w:pStyle w:val="HTMLPreformatted"/>
+        <w:pBdr>
+          <w:top w:val="single" w:sz="6" w:space="6" w:color="CCCCCC"/>
+          <w:left w:val="single" w:sz="6" w:space="6" w:color="CCCCCC"/>
+          <w:bottom w:val="single" w:sz="6" w:space="6" w:color="CCCCCC"/>
+          <w:right w:val="single" w:sz="6" w:space="6" w:color="CCCCCC"/>
+        </w:pBdr>
+        <w:shd w:val="clear" w:color="auto" w:fill="F5F5F5"/>
+        <w:wordWrap w:val="0"/>
+        <w:spacing w:after="135"/>
+        <w:rPr>
+          <w:rFonts w:ascii="Consolas" w:hAnsi="Consolas"/>
+          <w:color w:val="333333"/>
+          <w:sz w:val="18"/>
+          <w:szCs w:val="18"/>
+        </w:rPr>
+      </w:pPr>
+    </w:p>
+    <w:p>
+      <w:pPr>
+        <w:pStyle w:val="HTMLPreformatted"/>
+        <w:pBdr>
+          <w:top w:val="single" w:sz="6" w:space="6" w:color="CCCCCC"/>
+          <w:left w:val="single" w:sz="6" w:space="6" w:color="CCCCCC"/>
+          <w:bottom w:val="single" w:sz="6" w:space="6" w:color="CCCCCC"/>
+          <w:right w:val="single" w:sz="6" w:space="6" w:color="CCCCCC"/>
+        </w:pBdr>
+        <w:shd w:val="clear" w:color="auto" w:fill="F5F5F5"/>
+        <w:wordWrap w:val="0"/>
+        <w:spacing w:after="135"/>
+        <w:rPr>
+          <w:rFonts w:ascii="Consolas" w:hAnsi="Consolas"/>
+          <w:color w:val="333333"/>
+          <w:sz w:val="18"/>
+          <w:szCs w:val="18"/>
+        </w:rPr>
+      </w:pPr>
+      <w:r>
+        <w:rPr>
+          <w:rFonts w:ascii="Consolas" w:hAnsi="Consolas"/>
+          <w:color w:val="333333"/>
+          <w:sz w:val="18"/>
+          <w:szCs w:val="18"/>
+        </w:rPr>
+        <w:t># - Connection Settings -</w:t>
+      </w:r>
+    </w:p>
+    <w:p>
+      <w:pPr>
+        <w:pStyle w:val="HTMLPreformatted"/>
+        <w:pBdr>
+          <w:top w:val="single" w:sz="6" w:space="6" w:color="CCCCCC"/>
+          <w:left w:val="single" w:sz="6" w:space="6" w:color="CCCCCC"/>
+          <w:bottom w:val="single" w:sz="6" w:space="6" w:color="CCCCCC"/>
+          <w:right w:val="single" w:sz="6" w:space="6" w:color="CCCCCC"/>
+        </w:pBdr>
+        <w:shd w:val="clear" w:color="auto" w:fill="F5F5F5"/>
+        <w:wordWrap w:val="0"/>
+        <w:spacing w:after="135"/>
+        <w:rPr>
+          <w:rFonts w:ascii="Consolas" w:hAnsi="Consolas"/>
+          <w:color w:val="333333"/>
+          <w:sz w:val="18"/>
+          <w:szCs w:val="18"/>
+        </w:rPr>
+      </w:pPr>
+    </w:p>
+    <w:p>
+      <w:pPr>
+        <w:pStyle w:val="HTMLPreformatted"/>
+        <w:pBdr>
+          <w:top w:val="single" w:sz="6" w:space="6" w:color="CCCCCC"/>
+          <w:left w:val="single" w:sz="6" w:space="6" w:color="CCCCCC"/>
+          <w:bottom w:val="single" w:sz="6" w:space="6" w:color="CCCCCC"/>
+          <w:right w:val="single" w:sz="6" w:space="6" w:color="CCCCCC"/>
+        </w:pBdr>
+        <w:shd w:val="clear" w:color="auto" w:fill="F5F5F5"/>
+        <w:wordWrap w:val="0"/>
+        <w:spacing w:after="135"/>
+        <w:rPr>
+          <w:rFonts w:ascii="Consolas" w:hAnsi="Consolas"/>
+          <w:color w:val="333333"/>
+          <w:sz w:val="18"/>
+          <w:szCs w:val="18"/>
+        </w:rPr>
+      </w:pPr>
+      <w:proofErr w:type="spellStart"/>
+      <w:r>
+        <w:rPr>
+          <w:rFonts w:ascii="Consolas" w:hAnsi="Consolas"/>
+          <w:color w:val="333333"/>
+          <w:sz w:val="18"/>
+          <w:szCs w:val="18"/>
+        </w:rPr>
+        <w:t>listen_addresses</w:t>
+      </w:r>
+      <w:proofErr w:type="spellEnd"/>
+      <w:r>
+        <w:rPr>
+          <w:rFonts w:ascii="Consolas" w:hAnsi="Consolas"/>
+          <w:color w:val="333333"/>
+          <w:sz w:val="18"/>
+          <w:szCs w:val="18"/>
+        </w:rPr>
+        <w:t xml:space="preserve"> = '0.0.0.0'</w:t>
+      </w:r>
+      <w:r>
+        <w:rPr>
+          <w:rFonts w:ascii="Consolas" w:hAnsi="Consolas"/>
+          <w:color w:val="333333"/>
+          <w:sz w:val="18"/>
+          <w:szCs w:val="18"/>
+        </w:rPr>
+        <w:tab/>
+      </w:r>
+      <w:r>
+        <w:rPr>
+          <w:rFonts w:ascii="Consolas" w:hAnsi="Consolas"/>
+          <w:color w:val="333333"/>
+          <w:sz w:val="18"/>
+          <w:szCs w:val="18"/>
+        </w:rPr>
+        <w:tab/>
+        <w:t xml:space="preserve"># what IP </w:t>
+      </w:r>
+      <w:proofErr w:type="gramStart"/>
+      <w:r>
+        <w:rPr>
+          <w:rFonts w:ascii="Consolas" w:hAnsi="Consolas"/>
+          <w:color w:val="333333"/>
+          <w:sz w:val="18"/>
+          <w:szCs w:val="18"/>
+        </w:rPr>
+        <w:t>address(</w:t>
+      </w:r>
+      <w:proofErr w:type="spellStart"/>
+      <w:proofErr w:type="gramEnd"/>
+      <w:r>
+        <w:rPr>
+          <w:rFonts w:ascii="Consolas" w:hAnsi="Consolas"/>
+          <w:color w:val="333333"/>
+          <w:sz w:val="18"/>
+          <w:szCs w:val="18"/>
+        </w:rPr>
+        <w:t>es</w:t>
+      </w:r>
+      <w:proofErr w:type="spellEnd"/>
+      <w:r>
+        <w:rPr>
+          <w:rFonts w:ascii="Consolas" w:hAnsi="Consolas"/>
+          <w:color w:val="333333"/>
+          <w:sz w:val="18"/>
+          <w:szCs w:val="18"/>
+        </w:rPr>
+        <w:t>) to listen on;</w:t>
+      </w:r>
+    </w:p>
+    <w:p>
+      <w:pPr>
+        <w:pStyle w:val="HTMLPreformatted"/>
+        <w:pBdr>
+          <w:top w:val="single" w:sz="6" w:space="6" w:color="CCCCCC"/>
+          <w:left w:val="single" w:sz="6" w:space="6" w:color="CCCCCC"/>
+          <w:bottom w:val="single" w:sz="6" w:space="6" w:color="CCCCCC"/>
+          <w:right w:val="single" w:sz="6" w:space="6" w:color="CCCCCC"/>
+        </w:pBdr>
+        <w:shd w:val="clear" w:color="auto" w:fill="F5F5F5"/>
+        <w:wordWrap w:val="0"/>
+        <w:spacing w:after="135"/>
+        <w:rPr>
+          <w:rFonts w:ascii="Consolas" w:hAnsi="Consolas"/>
+          <w:color w:val="333333"/>
+          <w:sz w:val="18"/>
+          <w:szCs w:val="18"/>
+        </w:rPr>
+      </w:pPr>
+      <w:r>
+        <w:rPr>
+          <w:rFonts w:ascii="Consolas" w:hAnsi="Consolas"/>
+          <w:color w:val="333333"/>
+          <w:sz w:val="18"/>
+          <w:szCs w:val="18"/>
+        </w:rPr>
+        <w:tab/>
+      </w:r>
+      <w:r>
+        <w:rPr>
+          <w:rFonts w:ascii="Consolas" w:hAnsi="Consolas"/>
+          <w:color w:val="333333"/>
+          <w:sz w:val="18"/>
+          <w:szCs w:val="18"/>
+        </w:rPr>
+        <w:tab/>
+      </w:r>
+      <w:r>
+        <w:rPr>
+          <w:rFonts w:ascii="Consolas" w:hAnsi="Consolas"/>
+          <w:color w:val="333333"/>
+          <w:sz w:val="18"/>
+          <w:szCs w:val="18"/>
+        </w:rPr>
+        <w:tab/>
+      </w:r>
+      <w:r>
+        <w:rPr>
+          <w:rFonts w:ascii="Consolas" w:hAnsi="Consolas"/>
+          <w:color w:val="333333"/>
+          <w:sz w:val="18"/>
+          <w:szCs w:val="18"/>
+        </w:rPr>
+        <w:tab/>
+      </w:r>
+      <w:r>
+        <w:rPr>
+          <w:rFonts w:ascii="Consolas" w:hAnsi="Consolas"/>
+          <w:color w:val="333333"/>
+          <w:sz w:val="18"/>
+          <w:szCs w:val="18"/>
+        </w:rPr>
+        <w:tab/>
+        <w:t># comma-separated list of addresses;</w:t>
+      </w:r>
+    </w:p>
+    <w:p>
+      <w:pPr>
+        <w:pStyle w:val="HTMLPreformatted"/>
+        <w:pBdr>
+          <w:top w:val="single" w:sz="6" w:space="6" w:color="CCCCCC"/>
+          <w:left w:val="single" w:sz="6" w:space="6" w:color="CCCCCC"/>
+          <w:bottom w:val="single" w:sz="6" w:space="6" w:color="CCCCCC"/>
+          <w:right w:val="single" w:sz="6" w:space="6" w:color="CCCCCC"/>
+        </w:pBdr>
+        <w:shd w:val="clear" w:color="auto" w:fill="F5F5F5"/>
+        <w:wordWrap w:val="0"/>
+        <w:spacing w:after="135"/>
+        <w:rPr>
+          <w:rFonts w:ascii="Consolas" w:hAnsi="Consolas"/>
+          <w:color w:val="333333"/>
+          <w:sz w:val="18"/>
+          <w:szCs w:val="18"/>
+        </w:rPr>
+      </w:pPr>
+      <w:r>
+        <w:rPr>
+          <w:rFonts w:ascii="Consolas" w:hAnsi="Consolas"/>
+          <w:color w:val="333333"/>
+          <w:sz w:val="18"/>
+          <w:szCs w:val="18"/>
+        </w:rPr>
+        <w:tab/>
+      </w:r>
+      <w:r>
+        <w:rPr>
+          <w:rFonts w:ascii="Consolas" w:hAnsi="Consolas"/>
+          <w:color w:val="333333"/>
+          <w:sz w:val="18"/>
+          <w:szCs w:val="18"/>
+        </w:rPr>
+        <w:tab/>
+      </w:r>
+      <w:r>
+        <w:rPr>
+          <w:rFonts w:ascii="Consolas" w:hAnsi="Consolas"/>
+          <w:color w:val="333333"/>
+          <w:sz w:val="18"/>
+          <w:szCs w:val="18"/>
+        </w:rPr>
+        <w:tab/>
+      </w:r>
+      <w:r>
+        <w:rPr>
+          <w:rFonts w:ascii="Consolas" w:hAnsi="Consolas"/>
+          <w:color w:val="333333"/>
+          <w:sz w:val="18"/>
+          <w:szCs w:val="18"/>
+        </w:rPr>
+        <w:tab/>
+      </w:r>
+      <w:r>
+        <w:rPr>
+          <w:rFonts w:ascii="Consolas" w:hAnsi="Consolas"/>
+          <w:color w:val="333333"/>
+          <w:sz w:val="18"/>
+          <w:szCs w:val="18"/>
+        </w:rPr>
+        <w:tab/>
+        <w:t xml:space="preserve"># </w:t>
+      </w:r>
+      <w:proofErr w:type="gramStart"/>
+      <w:r>
+        <w:rPr>
+          <w:rFonts w:ascii="Consolas" w:hAnsi="Consolas"/>
+          <w:color w:val="333333"/>
+          <w:sz w:val="18"/>
+          <w:szCs w:val="18"/>
+        </w:rPr>
+        <w:t>defaults</w:t>
+      </w:r>
+      <w:proofErr w:type="gramEnd"/>
+      <w:r>
+        <w:rPr>
+          <w:rFonts w:ascii="Consolas" w:hAnsi="Consolas"/>
+          <w:color w:val="333333"/>
+          <w:sz w:val="18"/>
+          <w:szCs w:val="18"/>
+        </w:rPr>
+        <w:t xml:space="preserve"> to 'localhost'; use '*' for all</w:t>
+      </w:r>
+    </w:p>
+    <w:p>
+      <w:pPr>
+        <w:pStyle w:val="HTMLPreformatted"/>
+        <w:pBdr>
+          <w:top w:val="single" w:sz="6" w:space="6" w:color="CCCCCC"/>
+          <w:left w:val="single" w:sz="6" w:space="6" w:color="CCCCCC"/>
+          <w:bottom w:val="single" w:sz="6" w:space="6" w:color="CCCCCC"/>
+          <w:right w:val="single" w:sz="6" w:space="6" w:color="CCCCCC"/>
+        </w:pBdr>
+        <w:shd w:val="clear" w:color="auto" w:fill="F5F5F5"/>
+        <w:wordWrap w:val="0"/>
+        <w:spacing w:after="135"/>
+        <w:rPr>
+          <w:rFonts w:ascii="Consolas" w:hAnsi="Consolas"/>
+          <w:color w:val="333333"/>
+          <w:sz w:val="18"/>
+          <w:szCs w:val="18"/>
+        </w:rPr>
+      </w:pPr>
+      <w:r>
+        <w:rPr>
+          <w:rFonts w:ascii="Consolas" w:hAnsi="Consolas"/>
+          <w:color w:val="333333"/>
+          <w:sz w:val="18"/>
+          <w:szCs w:val="18"/>
+        </w:rPr>
+        <w:tab/>
+      </w:r>
+      <w:r>
+        <w:rPr>
+          <w:rFonts w:ascii="Consolas" w:hAnsi="Consolas"/>
+          <w:color w:val="333333"/>
+          <w:sz w:val="18"/>
+          <w:szCs w:val="18"/>
+        </w:rPr>
+        <w:tab/>
+      </w:r>
+      <w:r>
+        <w:rPr>
+          <w:rFonts w:ascii="Consolas" w:hAnsi="Consolas"/>
+          <w:color w:val="333333"/>
+          <w:sz w:val="18"/>
+          <w:szCs w:val="18"/>
+        </w:rPr>
+        <w:tab/>
+      </w:r>
+      <w:r>
+        <w:rPr>
+          <w:rFonts w:ascii="Consolas" w:hAnsi="Consolas"/>
+          <w:color w:val="333333"/>
+          <w:sz w:val="18"/>
+          <w:szCs w:val="18"/>
+        </w:rPr>
+        <w:tab/>
+      </w:r>
+      <w:r>
+        <w:rPr>
+          <w:rFonts w:ascii="Consolas" w:hAnsi="Consolas"/>
+          <w:color w:val="333333"/>
+          <w:sz w:val="18"/>
+          <w:szCs w:val="18"/>
+        </w:rPr>
+        <w:tab/>
+        <w:t># (change requires restart)</w:t>
+      </w:r>
+    </w:p>
+    <w:p>
+      <w:pPr>
+        <w:pStyle w:val="HTMLPreformatted"/>
+        <w:pBdr>
+          <w:top w:val="single" w:sz="6" w:space="6" w:color="CCCCCC"/>
+          <w:left w:val="single" w:sz="6" w:space="6" w:color="CCCCCC"/>
+          <w:bottom w:val="single" w:sz="6" w:space="6" w:color="CCCCCC"/>
+          <w:right w:val="single" w:sz="6" w:space="6" w:color="CCCCCC"/>
+        </w:pBdr>
+        <w:shd w:val="clear" w:color="auto" w:fill="F5F5F5"/>
+        <w:wordWrap w:val="0"/>
+        <w:spacing w:after="135"/>
+        <w:rPr>
+          <w:rFonts w:ascii="Consolas" w:hAnsi="Consolas"/>
+          <w:color w:val="333333"/>
+          <w:sz w:val="18"/>
+          <w:szCs w:val="18"/>
+        </w:rPr>
+      </w:pPr>
+      <w:proofErr w:type="gramStart"/>
+      <w:r>
+        <w:rPr>
+          <w:rFonts w:ascii="Consolas" w:hAnsi="Consolas"/>
+          <w:color w:val="333333"/>
+          <w:sz w:val="18"/>
+          <w:szCs w:val="18"/>
+        </w:rPr>
+        <w:t>port</w:t>
+      </w:r>
+      <w:proofErr w:type="gramEnd"/>
+      <w:r>
+        <w:rPr>
+          <w:rFonts w:ascii="Consolas" w:hAnsi="Consolas"/>
+          <w:color w:val="333333"/>
+          <w:sz w:val="18"/>
+          <w:szCs w:val="18"/>
+        </w:rPr>
+        <w:t xml:space="preserve"> = 5432</w:t>
+      </w:r>
+      <w:r>
+        <w:rPr>
+          <w:rFonts w:ascii="Consolas" w:hAnsi="Consolas"/>
+          <w:color w:val="333333"/>
+          <w:sz w:val="18"/>
+          <w:szCs w:val="18"/>
+        </w:rPr>
+        <w:tab/>
+      </w:r>
+      <w:r>
+        <w:rPr>
+          <w:rFonts w:ascii="Consolas" w:hAnsi="Consolas"/>
+          <w:color w:val="333333"/>
+          <w:sz w:val="18"/>
+          <w:szCs w:val="18"/>
+        </w:rPr>
+        <w:tab/>
+      </w:r>
+      <w:r>
+        <w:rPr>
+          <w:rFonts w:ascii="Consolas" w:hAnsi="Consolas"/>
+          <w:color w:val="333333"/>
+          <w:sz w:val="18"/>
+          <w:szCs w:val="18"/>
+        </w:rPr>
+        <w:tab/>
+      </w:r>
+      <w:r>
+        <w:rPr>
+          <w:rFonts w:ascii="Consolas" w:hAnsi="Consolas"/>
+          <w:color w:val="333333"/>
+          <w:sz w:val="18"/>
+          <w:szCs w:val="18"/>
+        </w:rPr>
+        <w:tab/>
+        <w:t># (change requires restart)</w:t>
+      </w:r>
+    </w:p>
+    <w:p>
+      <w:pPr>
+        <w:pStyle w:val="NormalWeb"/>
+        <w:shd w:val="clear" w:color="auto" w:fill="FFFFFF"/>
+        <w:spacing w:before="30" w:beforeAutospacing="0" w:after="75" w:afterAutospacing="0"/>
+        <w:rPr>
+          <w:rFonts w:ascii="open sans" w:hAnsi="open sans"/>
+          <w:color w:val="666666"/>
+          <w:sz w:val="20"/>
+          <w:szCs w:val="20"/>
+        </w:rPr>
+      </w:pPr>
+    </w:p>
+    <w:p>
+      <w:pPr>
+        <w:pStyle w:val="Heading3"/>
+        <w:shd w:val="clear" w:color="auto" w:fill="FFFFFF"/>
+        <w:spacing w:before="30" w:after="30" w:line="555" w:lineRule="atLeast"/>
+        <w:rPr>
+          <w:rFonts w:ascii="open sans" w:hAnsi="open sans"/>
+          <w:color w:val="666666"/>
+          <w:sz w:val="33"/>
+          <w:szCs w:val="33"/>
+        </w:rPr>
+      </w:pPr>
+      <w:r>
+        <w:rPr>
+          <w:rFonts w:ascii="open sans" w:hAnsi="open sans"/>
+          <w:color w:val="666666"/>
+          <w:sz w:val="33"/>
+          <w:szCs w:val="33"/>
+        </w:rPr>
+        <w:t>Restart PostgreSQL</w:t>
+      </w:r>
+    </w:p>
+    <w:p>
+      <w:pPr>
+        <w:pStyle w:val="NormalWeb"/>
+        <w:shd w:val="clear" w:color="auto" w:fill="FFFFFF"/>
+        <w:spacing w:before="30" w:beforeAutospacing="0" w:after="75" w:afterAutospacing="0"/>
+        <w:rPr>
+          <w:rFonts w:ascii="open sans" w:hAnsi="open sans"/>
+          <w:color w:val="666666"/>
+          <w:sz w:val="20"/>
+          <w:szCs w:val="20"/>
+        </w:rPr>
+      </w:pPr>
+      <w:r>
+        <w:rPr>
+          <w:rFonts w:ascii="open sans" w:hAnsi="open sans"/>
+          <w:color w:val="666666"/>
+          <w:sz w:val="20"/>
+          <w:szCs w:val="20"/>
+        </w:rPr>
+        <w:t>After that we need to restart PG to activate the changes.</w:t>
+      </w:r>
+      <w:bookmarkStart w:id="0" w:name="_GoBack"/>
+      <w:bookmarkEnd w:id="0"/>
+    </w:p>
+    <w:p>
+      <w:pPr>
+        <w:pStyle w:val="NormalWeb"/>
+        <w:shd w:val="clear" w:color="auto" w:fill="FFFFFF"/>
+        <w:spacing w:before="30" w:beforeAutospacing="0" w:after="75" w:afterAutospacing="0"/>
+        <w:rPr>
+          <w:rFonts w:ascii="open sans" w:hAnsi="open sans"/>
+          <w:color w:val="666666"/>
+          <w:sz w:val="20"/>
+          <w:szCs w:val="20"/>
+        </w:rPr>
+      </w:pPr>
+      <w:r>
+        <w:rPr>
+          <w:rFonts w:ascii="open sans" w:hAnsi="open sans"/>
+          <w:color w:val="666666"/>
+          <w:sz w:val="20"/>
+          <w:szCs w:val="20"/>
+        </w:rPr>
+        <w:t>On recent Linux system you have to enter as user root:</w:t>
+      </w:r>
+    </w:p>
+    <w:p>
+      <w:pPr>
+        <w:pStyle w:val="HTMLPreformatted"/>
+        <w:pBdr>
+          <w:top w:val="single" w:sz="6" w:space="6" w:color="CCCCCC"/>
+          <w:left w:val="single" w:sz="6" w:space="6" w:color="CCCCCC"/>
+          <w:bottom w:val="single" w:sz="6" w:space="6" w:color="CCCCCC"/>
+          <w:right w:val="single" w:sz="6" w:space="6" w:color="CCCCCC"/>
+        </w:pBdr>
+        <w:shd w:val="clear" w:color="auto" w:fill="F5F5F5"/>
+        <w:wordWrap w:val="0"/>
+        <w:spacing w:after="135"/>
+        <w:rPr>
+          <w:rFonts w:ascii="Consolas" w:hAnsi="Consolas"/>
+          <w:color w:val="333333"/>
+          <w:sz w:val="18"/>
+          <w:szCs w:val="18"/>
+        </w:rPr>
+      </w:pPr>
+      <w:proofErr w:type="spellStart"/>
+      <w:proofErr w:type="gramStart"/>
+      <w:r>
+        <w:rPr>
+          <w:rFonts w:ascii="Consolas" w:hAnsi="Consolas"/>
+          <w:color w:val="333333"/>
+          <w:sz w:val="18"/>
+          <w:szCs w:val="18"/>
+        </w:rPr>
+        <w:t>systemctl</w:t>
+      </w:r>
+      <w:proofErr w:type="spellEnd"/>
+      <w:proofErr w:type="gramEnd"/>
+      <w:r>
+        <w:rPr>
+          <w:rFonts w:ascii="Consolas" w:hAnsi="Consolas"/>
+          <w:color w:val="333333"/>
+          <w:sz w:val="18"/>
+          <w:szCs w:val="18"/>
+        </w:rPr>
+        <w:t xml:space="preserve"> restart </w:t>
+      </w:r>
+      <w:proofErr w:type="spellStart"/>
+      <w:r>
+        <w:rPr>
+          <w:rFonts w:ascii="Consolas" w:hAnsi="Consolas"/>
+          <w:color w:val="333333"/>
+          <w:sz w:val="18"/>
+          <w:szCs w:val="18"/>
+        </w:rPr>
+        <w:t>postgresql.service</w:t>
+      </w:r>
+      <w:proofErr w:type="spellEnd"/>
+    </w:p>
+    <w:p>
+      <w:pPr>
+        <w:pStyle w:val="NormalWeb"/>
+        <w:shd w:val="clear" w:color="auto" w:fill="FFFFFF"/>
+        <w:spacing w:before="30" w:beforeAutospacing="0" w:after="75" w:afterAutospacing="0"/>
+        <w:rPr>
+          <w:rFonts w:ascii="open sans" w:hAnsi="open sans"/>
+          <w:color w:val="666666"/>
+          <w:sz w:val="20"/>
+          <w:szCs w:val="20"/>
+        </w:rPr>
+      </w:pPr>
+      <w:r>
+        <w:rPr>
+          <w:rFonts w:ascii="open sans" w:hAnsi="open sans"/>
+          <w:color w:val="666666"/>
+          <w:sz w:val="20"/>
+          <w:szCs w:val="20"/>
+        </w:rPr>
+        <w:t xml:space="preserve">On Windows you can use Control Panel -&gt; Administrative Tools -&gt; Services and restart the PostgreSQL service. </w:t>
+      </w:r>
+      <w:proofErr w:type="gramStart"/>
+      <w:r>
+        <w:rPr>
+          <w:rFonts w:ascii="open sans" w:hAnsi="open sans"/>
+          <w:color w:val="666666"/>
+          <w:sz w:val="20"/>
+          <w:szCs w:val="20"/>
+        </w:rPr>
+        <w:t>For ]</w:t>
+      </w:r>
+      <w:proofErr w:type="spellStart"/>
+      <w:r>
+        <w:rPr>
+          <w:rFonts w:ascii="open sans" w:hAnsi="open sans"/>
+          <w:color w:val="666666"/>
+          <w:sz w:val="20"/>
+          <w:szCs w:val="20"/>
+        </w:rPr>
+        <w:t>po</w:t>
+      </w:r>
+      <w:proofErr w:type="spellEnd"/>
+      <w:proofErr w:type="gramEnd"/>
+      <w:r>
+        <w:rPr>
+          <w:rFonts w:ascii="open sans" w:hAnsi="open sans"/>
+          <w:color w:val="666666"/>
+          <w:sz w:val="20"/>
+          <w:szCs w:val="20"/>
+        </w:rPr>
+        <w:t>[, the PostgreSQL service is called "]</w:t>
+      </w:r>
+      <w:proofErr w:type="spellStart"/>
+      <w:r>
+        <w:rPr>
+          <w:rFonts w:ascii="open sans" w:hAnsi="open sans"/>
+          <w:color w:val="666666"/>
+          <w:sz w:val="20"/>
+          <w:szCs w:val="20"/>
+        </w:rPr>
+        <w:t>po</w:t>
+      </w:r>
+      <w:proofErr w:type="spellEnd"/>
+      <w:r>
+        <w:rPr>
+          <w:rFonts w:ascii="open sans" w:hAnsi="open sans"/>
+          <w:color w:val="666666"/>
+          <w:sz w:val="20"/>
+          <w:szCs w:val="20"/>
+        </w:rPr>
+        <w:t>[ PostgreSQL".</w:t>
+      </w:r>
+    </w:p>
+    <w:p>
+      <w:pPr>
+        <w:pStyle w:val="NormalWeb"/>
+        <w:shd w:val="clear" w:color="auto" w:fill="FFFFFF"/>
+        <w:spacing w:before="30" w:beforeAutospacing="0" w:after="75" w:afterAutospacing="0"/>
+        <w:rPr>
+          <w:rFonts w:ascii="open sans" w:hAnsi="open sans"/>
+          <w:color w:val="666666"/>
+          <w:sz w:val="20"/>
+          <w:szCs w:val="20"/>
+        </w:rPr>
+      </w:pPr>
+      <w:r>
+        <w:rPr>
+          <w:rFonts w:ascii="open sans" w:hAnsi="open sans"/>
+          <w:color w:val="666666"/>
+          <w:sz w:val="20"/>
+          <w:szCs w:val="20"/>
+        </w:rPr>
+        <w:t> </w:t>
+      </w:r>
+    </w:p>
+    <w:p>
+      <w:pPr>
+        <w:pStyle w:val="NormalWeb"/>
+        <w:shd w:val="clear" w:color="auto" w:fill="FFFFFF"/>
+        <w:spacing w:before="30" w:beforeAutospacing="0" w:after="75" w:afterAutospacing="0"/>
+        <w:rPr>
+          <w:rFonts w:ascii="open sans" w:hAnsi="open sans"/>
+          <w:color w:val="666666"/>
+          <w:sz w:val="20"/>
+          <w:szCs w:val="20"/>
+        </w:rPr>
+      </w:pPr>
+      <w:r>
+        <w:rPr>
+          <w:rFonts w:ascii="open sans" w:hAnsi="open sans"/>
+          <w:color w:val="666666"/>
+          <w:sz w:val="20"/>
+          <w:szCs w:val="20"/>
+        </w:rPr>
+        <w:t>Repeating the "Check for Port IP" step above, you should now see that the port IP is "0.0.0.0", meaning that it will accept connections from any remote computer.</w:t>
+      </w:r>
+    </w:p>
+    <w:p>
+      <w:pPr>
+        <w:pStyle w:val="NormalWeb"/>
+        <w:shd w:val="clear" w:color="auto" w:fill="FFFFFF"/>
+        <w:spacing w:before="30" w:beforeAutospacing="0" w:after="75" w:afterAutospacing="0"/>
+        <w:rPr>
+          <w:rFonts w:ascii="open sans" w:hAnsi="open sans"/>
+          <w:color w:val="666666"/>
+          <w:sz w:val="20"/>
+          <w:szCs w:val="20"/>
+        </w:rPr>
+      </w:pPr>
+      <w:r>
+        <w:rPr>
+          <w:rFonts w:ascii="open sans" w:hAnsi="open sans"/>
+          <w:color w:val="666666"/>
+          <w:sz w:val="20"/>
+          <w:szCs w:val="20"/>
+        </w:rPr>
+        <w:t> </w:t>
+      </w:r>
+    </w:p>
+    <w:p>
+      <w:pPr>
+        <w:pStyle w:val="Heading3"/>
+        <w:shd w:val="clear" w:color="auto" w:fill="FFFFFF"/>
+        <w:spacing w:before="30" w:after="30" w:line="555" w:lineRule="atLeast"/>
+        <w:rPr>
+          <w:rFonts w:ascii="open sans" w:hAnsi="open sans"/>
+          <w:color w:val="666666"/>
+          <w:sz w:val="33"/>
+          <w:szCs w:val="33"/>
+        </w:rPr>
+      </w:pPr>
+      <w:r>
+        <w:rPr>
+          <w:rFonts w:ascii="open sans" w:hAnsi="open sans"/>
+          <w:color w:val="666666"/>
+          <w:sz w:val="33"/>
+          <w:szCs w:val="33"/>
+        </w:rPr>
+        <w:t xml:space="preserve">Authentication Configuration using </w:t>
+      </w:r>
+      <w:proofErr w:type="spellStart"/>
+      <w:r>
+        <w:rPr>
+          <w:rFonts w:ascii="open sans" w:hAnsi="open sans"/>
+          <w:color w:val="666666"/>
+          <w:sz w:val="33"/>
+          <w:szCs w:val="33"/>
+        </w:rPr>
+        <w:t>pg_hba.conf</w:t>
+      </w:r>
+      <w:proofErr w:type="spellEnd"/>
+    </w:p>
+    <w:p>
+      <w:pPr>
+        <w:pStyle w:val="NormalWeb"/>
+        <w:shd w:val="clear" w:color="auto" w:fill="FFFFFF"/>
+        <w:spacing w:before="30" w:beforeAutospacing="0" w:after="75" w:afterAutospacing="0"/>
+        <w:rPr>
+          <w:rFonts w:ascii="open sans" w:hAnsi="open sans"/>
+          <w:color w:val="666666"/>
+          <w:sz w:val="20"/>
+          <w:szCs w:val="20"/>
+        </w:rPr>
+      </w:pPr>
+      <w:proofErr w:type="spellStart"/>
+      <w:proofErr w:type="gramStart"/>
+      <w:r>
+        <w:rPr>
+          <w:rFonts w:ascii="open sans" w:hAnsi="open sans"/>
+          <w:color w:val="666666"/>
+          <w:sz w:val="20"/>
+          <w:szCs w:val="20"/>
+        </w:rPr>
+        <w:t>pg_hba.conf</w:t>
+      </w:r>
+      <w:proofErr w:type="spellEnd"/>
+      <w:proofErr w:type="gramEnd"/>
+      <w:r>
+        <w:rPr>
+          <w:rFonts w:ascii="open sans" w:hAnsi="open sans"/>
+          <w:color w:val="666666"/>
+          <w:sz w:val="20"/>
+          <w:szCs w:val="20"/>
+        </w:rPr>
+        <w:t xml:space="preserve"> is located in the same directly as </w:t>
+      </w:r>
+      <w:proofErr w:type="spellStart"/>
+      <w:r>
+        <w:rPr>
+          <w:rFonts w:ascii="open sans" w:hAnsi="open sans"/>
+          <w:color w:val="666666"/>
+          <w:sz w:val="20"/>
+          <w:szCs w:val="20"/>
+        </w:rPr>
+        <w:t>postgresql.conf</w:t>
+      </w:r>
+      <w:proofErr w:type="spellEnd"/>
+      <w:r>
+        <w:rPr>
+          <w:rFonts w:ascii="open sans" w:hAnsi="open sans"/>
+          <w:color w:val="666666"/>
+          <w:sz w:val="20"/>
+          <w:szCs w:val="20"/>
+        </w:rPr>
+        <w:t>. </w:t>
+      </w:r>
+    </w:p>
+    <w:p>
+      <w:pPr>
+        <w:pStyle w:val="NormalWeb"/>
+        <w:shd w:val="clear" w:color="auto" w:fill="FFFFFF"/>
+        <w:spacing w:before="30" w:beforeAutospacing="0" w:after="75" w:afterAutospacing="0"/>
+        <w:rPr>
+          <w:rFonts w:ascii="open sans" w:hAnsi="open sans"/>
+          <w:color w:val="666666"/>
+          <w:sz w:val="20"/>
+          <w:szCs w:val="20"/>
+        </w:rPr>
+      </w:pPr>
+      <w:r>
+        <w:rPr>
+          <w:rFonts w:ascii="open sans" w:hAnsi="open sans"/>
+          <w:color w:val="666666"/>
+          <w:sz w:val="20"/>
+          <w:szCs w:val="20"/>
+        </w:rPr>
+        <w:t>Please</w:t>
+      </w:r>
+      <w:proofErr w:type="gramStart"/>
+      <w:r>
+        <w:rPr>
+          <w:rFonts w:ascii="open sans" w:hAnsi="open sans"/>
+          <w:color w:val="666666"/>
+          <w:sz w:val="20"/>
+          <w:szCs w:val="20"/>
+        </w:rPr>
+        <w:t>  add</w:t>
+      </w:r>
+      <w:proofErr w:type="gramEnd"/>
+      <w:r>
+        <w:rPr>
+          <w:rFonts w:ascii="open sans" w:hAnsi="open sans"/>
+          <w:color w:val="666666"/>
+          <w:sz w:val="20"/>
+          <w:szCs w:val="20"/>
+        </w:rPr>
+        <w:t xml:space="preserve"> the following two lines at the end of the file:</w:t>
+      </w:r>
+    </w:p>
+    <w:p>
+      <w:pPr>
+        <w:pStyle w:val="HTMLPreformatted"/>
+        <w:pBdr>
+          <w:top w:val="single" w:sz="6" w:space="6" w:color="CCCCCC"/>
+          <w:left w:val="single" w:sz="6" w:space="6" w:color="CCCCCC"/>
+          <w:bottom w:val="single" w:sz="6" w:space="6" w:color="CCCCCC"/>
+          <w:right w:val="single" w:sz="6" w:space="6" w:color="CCCCCC"/>
+        </w:pBdr>
+        <w:shd w:val="clear" w:color="auto" w:fill="F5F5F5"/>
+        <w:wordWrap w:val="0"/>
+        <w:spacing w:after="135"/>
+        <w:rPr>
+          <w:rFonts w:ascii="Consolas" w:hAnsi="Consolas"/>
+          <w:color w:val="333333"/>
+          <w:sz w:val="18"/>
+          <w:szCs w:val="18"/>
+        </w:rPr>
+      </w:pPr>
+      <w:proofErr w:type="gramStart"/>
+      <w:r>
+        <w:rPr>
+          <w:rFonts w:ascii="Consolas" w:hAnsi="Consolas"/>
+          <w:color w:val="333333"/>
+          <w:sz w:val="18"/>
+          <w:szCs w:val="18"/>
+        </w:rPr>
+        <w:t>host</w:t>
+      </w:r>
+      <w:proofErr w:type="gramEnd"/>
+      <w:r>
+        <w:rPr>
+          <w:rFonts w:ascii="Consolas" w:hAnsi="Consolas"/>
+          <w:color w:val="333333"/>
+          <w:sz w:val="18"/>
+          <w:szCs w:val="18"/>
+        </w:rPr>
+        <w:t xml:space="preserve">    all             </w:t>
+      </w:r>
+      <w:proofErr w:type="spellStart"/>
+      <w:r>
+        <w:rPr>
+          <w:rFonts w:ascii="Consolas" w:hAnsi="Consolas"/>
+          <w:color w:val="333333"/>
+          <w:sz w:val="18"/>
+          <w:szCs w:val="18"/>
+        </w:rPr>
+        <w:t>all</w:t>
+      </w:r>
+      <w:proofErr w:type="spellEnd"/>
+      <w:r>
+        <w:rPr>
+          <w:rFonts w:ascii="Consolas" w:hAnsi="Consolas"/>
+          <w:color w:val="333333"/>
+          <w:sz w:val="18"/>
+          <w:szCs w:val="18"/>
+        </w:rPr>
+        <w:t xml:space="preserve">              0.0.0.0/0                       md5</w:t>
+      </w:r>
+    </w:p>
+    <w:p>
+      <w:pPr>
+        <w:pStyle w:val="HTMLPreformatted"/>
+        <w:pBdr>
+          <w:top w:val="single" w:sz="6" w:space="6" w:color="CCCCCC"/>
+          <w:left w:val="single" w:sz="6" w:space="6" w:color="CCCCCC"/>
+          <w:bottom w:val="single" w:sz="6" w:space="6" w:color="CCCCCC"/>
+          <w:right w:val="single" w:sz="6" w:space="6" w:color="CCCCCC"/>
+        </w:pBdr>
+        <w:shd w:val="clear" w:color="auto" w:fill="F5F5F5"/>
+        <w:wordWrap w:val="0"/>
+        <w:spacing w:after="135"/>
+        <w:rPr>
+          <w:rFonts w:ascii="Consolas" w:hAnsi="Consolas"/>
+          <w:color w:val="333333"/>
+          <w:sz w:val="18"/>
+          <w:szCs w:val="18"/>
+        </w:rPr>
+      </w:pPr>
+      <w:proofErr w:type="gramStart"/>
+      <w:r>
+        <w:rPr>
+          <w:rFonts w:ascii="Consolas" w:hAnsi="Consolas"/>
+          <w:color w:val="333333"/>
+          <w:sz w:val="18"/>
+          <w:szCs w:val="18"/>
+        </w:rPr>
+        <w:t>host</w:t>
+      </w:r>
+      <w:proofErr w:type="gramEnd"/>
+      <w:r>
+        <w:rPr>
+          <w:rFonts w:ascii="Consolas" w:hAnsi="Consolas"/>
+          <w:color w:val="333333"/>
+          <w:sz w:val="18"/>
+          <w:szCs w:val="18"/>
+        </w:rPr>
+        <w:t xml:space="preserve">    all             </w:t>
+      </w:r>
+      <w:proofErr w:type="spellStart"/>
+      <w:r>
+        <w:rPr>
+          <w:rFonts w:ascii="Consolas" w:hAnsi="Consolas"/>
+          <w:color w:val="333333"/>
+          <w:sz w:val="18"/>
+          <w:szCs w:val="18"/>
+        </w:rPr>
+        <w:t>all</w:t>
+      </w:r>
+      <w:proofErr w:type="spellEnd"/>
+      <w:r>
+        <w:rPr>
+          <w:rFonts w:ascii="Consolas" w:hAnsi="Consolas"/>
+          <w:color w:val="333333"/>
+          <w:sz w:val="18"/>
+          <w:szCs w:val="18"/>
+        </w:rPr>
+        <w:t xml:space="preserve">              ::/0                            md5</w:t>
+      </w:r>
+    </w:p>
+    <w:p>
+      <w:pPr>
+        <w:pStyle w:val="NormalWeb"/>
+        <w:shd w:val="clear" w:color="auto" w:fill="FFFFFF"/>
+        <w:spacing w:before="30" w:beforeAutospacing="0" w:after="75" w:afterAutospacing="0"/>
+        <w:rPr>
+          <w:rFonts w:ascii="open sans" w:hAnsi="open sans"/>
+          <w:color w:val="666666"/>
+          <w:sz w:val="20"/>
+          <w:szCs w:val="20"/>
+        </w:rPr>
+      </w:pPr>
+      <w:r>
+        <w:rPr>
+          <w:rFonts w:ascii="open sans" w:hAnsi="open sans"/>
+          <w:color w:val="666666"/>
+          <w:sz w:val="20"/>
+          <w:szCs w:val="20"/>
+        </w:rPr>
+        <w:t>This means that remote access is allowed using IP v4 and IP v6 to all databases and all users using the "md5" authentication protocol.</w:t>
+      </w:r>
+    </w:p>
+    <w:p>
+      <w:pPr>
+        <w:pStyle w:val="NormalWeb"/>
+        <w:shd w:val="clear" w:color="auto" w:fill="FFFFFF"/>
+        <w:spacing w:before="30" w:beforeAutospacing="0" w:after="75" w:afterAutospacing="0"/>
+        <w:rPr>
+          <w:rFonts w:ascii="open sans" w:hAnsi="open sans"/>
+          <w:color w:val="666666"/>
+          <w:sz w:val="20"/>
+          <w:szCs w:val="20"/>
+        </w:rPr>
+      </w:pPr>
+      <w:r>
+        <w:rPr>
+          <w:rFonts w:ascii="open sans" w:hAnsi="open sans"/>
+          <w:color w:val="666666"/>
+          <w:sz w:val="20"/>
+          <w:szCs w:val="20"/>
+        </w:rPr>
+        <w:t xml:space="preserve">Please "restart </w:t>
+      </w:r>
+      <w:proofErr w:type="spellStart"/>
+      <w:r>
+        <w:rPr>
+          <w:rFonts w:ascii="open sans" w:hAnsi="open sans"/>
+          <w:color w:val="666666"/>
+          <w:sz w:val="20"/>
+          <w:szCs w:val="20"/>
+        </w:rPr>
+        <w:t>postgresql</w:t>
+      </w:r>
+      <w:proofErr w:type="spellEnd"/>
+      <w:r>
+        <w:rPr>
+          <w:rFonts w:ascii="open sans" w:hAnsi="open sans"/>
+          <w:color w:val="666666"/>
+          <w:sz w:val="20"/>
+          <w:szCs w:val="20"/>
+        </w:rPr>
+        <w:t>" again.</w:t>
+      </w:r>
+    </w:p>
+    <w:p>
+      <w:pPr>
+        <w:pStyle w:val="NormalWeb"/>
+        <w:shd w:val="clear" w:color="auto" w:fill="FFFFFF"/>
+        <w:spacing w:before="30" w:beforeAutospacing="0" w:after="75" w:afterAutospacing="0"/>
+        <w:rPr>
+          <w:rFonts w:ascii="open sans" w:hAnsi="open sans"/>
+          <w:color w:val="666666"/>
+          <w:sz w:val="20"/>
+          <w:szCs w:val="20"/>
+        </w:rPr>
+      </w:pPr>
+      <w:r>
+        <w:rPr>
+          <w:rFonts w:ascii="open sans" w:hAnsi="open sans"/>
+          <w:color w:val="666666"/>
+          <w:sz w:val="20"/>
+          <w:szCs w:val="20"/>
+        </w:rPr>
+        <w:t> </w:t>
+      </w:r>
+    </w:p>
+    <w:p>
+      <w:pPr>
+        <w:pStyle w:val="Heading3"/>
+        <w:shd w:val="clear" w:color="auto" w:fill="FFFFFF"/>
+        <w:spacing w:before="30" w:after="30" w:line="555" w:lineRule="atLeast"/>
+        <w:rPr>
+          <w:rFonts w:ascii="open sans" w:hAnsi="open sans"/>
+          <w:color w:val="666666"/>
+          <w:sz w:val="33"/>
+          <w:szCs w:val="33"/>
+        </w:rPr>
+      </w:pPr>
+      <w:r>
+        <w:rPr>
+          <w:rFonts w:ascii="open sans" w:hAnsi="open sans"/>
+          <w:color w:val="666666"/>
+          <w:sz w:val="33"/>
+          <w:szCs w:val="33"/>
+        </w:rPr>
+        <w:t>Open Linux Firewall Port</w:t>
+      </w:r>
+    </w:p>
+    <w:p>
+      <w:pPr>
+        <w:pStyle w:val="NormalWeb"/>
+        <w:shd w:val="clear" w:color="auto" w:fill="FFFFFF"/>
+        <w:spacing w:before="30" w:beforeAutospacing="0" w:after="75" w:afterAutospacing="0"/>
+        <w:rPr>
+          <w:rFonts w:ascii="open sans" w:hAnsi="open sans"/>
+          <w:color w:val="666666"/>
+          <w:sz w:val="20"/>
+          <w:szCs w:val="20"/>
+        </w:rPr>
+      </w:pPr>
+      <w:r>
+        <w:rPr>
+          <w:rFonts w:ascii="open sans" w:hAnsi="open sans"/>
+          <w:color w:val="666666"/>
+          <w:sz w:val="20"/>
+          <w:szCs w:val="20"/>
+        </w:rPr>
+        <w:t xml:space="preserve">Does your PostgreSQL database run on a Linux server with the firewall enabled (like the [[https://sourceforge.net/projects/project-open/files/project-open/V5.0/|CentOS </w:t>
+      </w:r>
+      <w:proofErr w:type="gramStart"/>
+      <w:r>
+        <w:rPr>
+          <w:rFonts w:ascii="open sans" w:hAnsi="open sans"/>
+          <w:color w:val="666666"/>
+          <w:sz w:val="20"/>
+          <w:szCs w:val="20"/>
+        </w:rPr>
+        <w:t>7 ]project</w:t>
+      </w:r>
+      <w:proofErr w:type="gramEnd"/>
+      <w:r>
+        <w:rPr>
+          <w:rFonts w:ascii="open sans" w:hAnsi="open sans"/>
+          <w:color w:val="666666"/>
+          <w:sz w:val="20"/>
+          <w:szCs w:val="20"/>
+        </w:rPr>
+        <w:t>-open[ virtual appliance]])?</w:t>
+      </w:r>
+    </w:p>
+    <w:p>
+      <w:pPr>
+        <w:pStyle w:val="NormalWeb"/>
+        <w:shd w:val="clear" w:color="auto" w:fill="FFFFFF"/>
+        <w:spacing w:before="30" w:beforeAutospacing="0" w:after="75" w:afterAutospacing="0"/>
+        <w:rPr>
+          <w:rFonts w:ascii="open sans" w:hAnsi="open sans"/>
+          <w:color w:val="666666"/>
+          <w:sz w:val="20"/>
+          <w:szCs w:val="20"/>
+        </w:rPr>
+      </w:pPr>
+      <w:r>
+        <w:rPr>
+          <w:rFonts w:ascii="open sans" w:hAnsi="open sans"/>
+          <w:color w:val="666666"/>
+          <w:sz w:val="20"/>
+          <w:szCs w:val="20"/>
+        </w:rPr>
+        <w:t>In this case you will have to poke a hole (as root):</w:t>
+      </w:r>
+    </w:p>
+    <w:p>
+      <w:pPr>
+        <w:pStyle w:val="HTMLPreformatted"/>
+        <w:pBdr>
+          <w:top w:val="single" w:sz="6" w:space="6" w:color="CCCCCC"/>
+          <w:left w:val="single" w:sz="6" w:space="6" w:color="CCCCCC"/>
+          <w:bottom w:val="single" w:sz="6" w:space="6" w:color="CCCCCC"/>
+          <w:right w:val="single" w:sz="6" w:space="6" w:color="CCCCCC"/>
+        </w:pBdr>
+        <w:shd w:val="clear" w:color="auto" w:fill="F5F5F5"/>
+        <w:wordWrap w:val="0"/>
+        <w:spacing w:after="135"/>
+        <w:rPr>
+          <w:rFonts w:ascii="Consolas" w:hAnsi="Consolas"/>
+          <w:color w:val="333333"/>
+          <w:sz w:val="18"/>
+          <w:szCs w:val="18"/>
+        </w:rPr>
+      </w:pPr>
+      <w:r>
+        <w:rPr>
+          <w:rFonts w:ascii="Consolas" w:hAnsi="Consolas"/>
+          <w:color w:val="333333"/>
+          <w:sz w:val="18"/>
+          <w:szCs w:val="18"/>
+        </w:rPr>
+        <w:t># firewall-</w:t>
+      </w:r>
+      <w:proofErr w:type="spellStart"/>
+      <w:r>
+        <w:rPr>
+          <w:rFonts w:ascii="Consolas" w:hAnsi="Consolas"/>
+          <w:color w:val="333333"/>
+          <w:sz w:val="18"/>
+          <w:szCs w:val="18"/>
+        </w:rPr>
+        <w:t>cmd</w:t>
+      </w:r>
+      <w:proofErr w:type="spellEnd"/>
+      <w:r>
+        <w:rPr>
+          <w:rFonts w:ascii="Consolas" w:hAnsi="Consolas"/>
+          <w:color w:val="333333"/>
+          <w:sz w:val="18"/>
+          <w:szCs w:val="18"/>
+        </w:rPr>
+        <w:t xml:space="preserve"> --zone=public --add-port=5432/</w:t>
+      </w:r>
+      <w:proofErr w:type="spellStart"/>
+      <w:r>
+        <w:rPr>
+          <w:rFonts w:ascii="Consolas" w:hAnsi="Consolas"/>
+          <w:color w:val="333333"/>
+          <w:sz w:val="18"/>
+          <w:szCs w:val="18"/>
+        </w:rPr>
+        <w:t>tcp</w:t>
+      </w:r>
+      <w:proofErr w:type="spellEnd"/>
+      <w:r>
+        <w:rPr>
+          <w:rFonts w:ascii="Consolas" w:hAnsi="Consolas"/>
+          <w:color w:val="333333"/>
+          <w:sz w:val="18"/>
+          <w:szCs w:val="18"/>
+        </w:rPr>
+        <w:t xml:space="preserve"> --permanent</w:t>
+      </w:r>
+    </w:p>
+    <w:p>
+      <w:pPr>
+        <w:pStyle w:val="HTMLPreformatted"/>
+        <w:pBdr>
+          <w:top w:val="single" w:sz="6" w:space="6" w:color="CCCCCC"/>
+          <w:left w:val="single" w:sz="6" w:space="6" w:color="CCCCCC"/>
+          <w:bottom w:val="single" w:sz="6" w:space="6" w:color="CCCCCC"/>
+          <w:right w:val="single" w:sz="6" w:space="6" w:color="CCCCCC"/>
+        </w:pBdr>
+        <w:shd w:val="clear" w:color="auto" w:fill="F5F5F5"/>
+        <w:wordWrap w:val="0"/>
+        <w:spacing w:after="135"/>
+        <w:rPr>
+          <w:rFonts w:ascii="Consolas" w:hAnsi="Consolas"/>
+          <w:color w:val="333333"/>
+          <w:sz w:val="18"/>
+          <w:szCs w:val="18"/>
+        </w:rPr>
+      </w:pPr>
+      <w:proofErr w:type="gramStart"/>
+      <w:r>
+        <w:rPr>
+          <w:rFonts w:ascii="Consolas" w:hAnsi="Consolas"/>
+          <w:color w:val="333333"/>
+          <w:sz w:val="18"/>
+          <w:szCs w:val="18"/>
+        </w:rPr>
+        <w:t>success</w:t>
+      </w:r>
+      <w:proofErr w:type="gramEnd"/>
+    </w:p>
+    <w:p>
+      <w:pPr>
+        <w:pStyle w:val="HTMLPreformatted"/>
+        <w:pBdr>
+          <w:top w:val="single" w:sz="6" w:space="6" w:color="CCCCCC"/>
+          <w:left w:val="single" w:sz="6" w:space="6" w:color="CCCCCC"/>
+          <w:bottom w:val="single" w:sz="6" w:space="6" w:color="CCCCCC"/>
+          <w:right w:val="single" w:sz="6" w:space="6" w:color="CCCCCC"/>
+        </w:pBdr>
+        <w:shd w:val="clear" w:color="auto" w:fill="F5F5F5"/>
+        <w:wordWrap w:val="0"/>
+        <w:spacing w:after="135"/>
+        <w:rPr>
+          <w:rFonts w:ascii="Consolas" w:hAnsi="Consolas"/>
+          <w:color w:val="333333"/>
+          <w:sz w:val="18"/>
+          <w:szCs w:val="18"/>
+        </w:rPr>
+      </w:pPr>
+      <w:r>
+        <w:rPr>
+          <w:rFonts w:ascii="Consolas" w:hAnsi="Consolas"/>
+          <w:color w:val="333333"/>
+          <w:sz w:val="18"/>
+          <w:szCs w:val="18"/>
+        </w:rPr>
+        <w:lastRenderedPageBreak/>
+        <w:t># firewall-</w:t>
+      </w:r>
+      <w:proofErr w:type="spellStart"/>
+      <w:r>
+        <w:rPr>
+          <w:rFonts w:ascii="Consolas" w:hAnsi="Consolas"/>
+          <w:color w:val="333333"/>
+          <w:sz w:val="18"/>
+          <w:szCs w:val="18"/>
+        </w:rPr>
+        <w:t>cmd</w:t>
+      </w:r>
+      <w:proofErr w:type="spellEnd"/>
+      <w:r>
+        <w:rPr>
+          <w:rFonts w:ascii="Consolas" w:hAnsi="Consolas"/>
+          <w:color w:val="333333"/>
+          <w:sz w:val="18"/>
+          <w:szCs w:val="18"/>
+        </w:rPr>
+        <w:t xml:space="preserve"> --reload</w:t>
+      </w:r>
+    </w:p>
+    <w:p>
+      <w:pPr>
+        <w:pStyle w:val="HTMLPreformatted"/>
+        <w:pBdr>
+          <w:top w:val="single" w:sz="6" w:space="6" w:color="CCCCCC"/>
+          <w:left w:val="single" w:sz="6" w:space="6" w:color="CCCCCC"/>
+          <w:bottom w:val="single" w:sz="6" w:space="6" w:color="CCCCCC"/>
+          <w:right w:val="single" w:sz="6" w:space="6" w:color="CCCCCC"/>
+        </w:pBdr>
+        <w:shd w:val="clear" w:color="auto" w:fill="F5F5F5"/>
+        <w:wordWrap w:val="0"/>
+        <w:spacing w:after="135"/>
+        <w:rPr>
+          <w:rFonts w:ascii="Consolas" w:hAnsi="Consolas"/>
+          <w:color w:val="333333"/>
+          <w:sz w:val="18"/>
+          <w:szCs w:val="18"/>
+        </w:rPr>
+      </w:pPr>
+      <w:proofErr w:type="gramStart"/>
+      <w:r>
+        <w:rPr>
+          <w:rFonts w:ascii="Consolas" w:hAnsi="Consolas"/>
+          <w:color w:val="333333"/>
+          <w:sz w:val="18"/>
+          <w:szCs w:val="18"/>
+        </w:rPr>
+        <w:t>success</w:t>
+      </w:r>
+      <w:proofErr w:type="gramEnd"/>
+      <w:r>
+        <w:rPr>
+          <w:rFonts w:ascii="Consolas" w:hAnsi="Consolas"/>
+          <w:color w:val="333333"/>
+          <w:sz w:val="18"/>
+          <w:szCs w:val="18"/>
+        </w:rPr>
+        <w:t> </w:t>
+      </w:r>
+    </w:p>
+    <w:p>
+      <w:pPr>
+        <w:shd w:val="clear" w:color="auto" w:fill="FFFFFF"/>
+        <w:spacing w:after="0" w:line="240" w:lineRule="auto"/>
+        <w:jc w:val="both"/>
+        <w:textAlignment w:val="baseline"/>
+        <w:rPr>
+          <w:rFonts w:ascii="Verdana" w:eastAsia="Times New Roman" w:hAnsi="Verdana" w:cs="Times New Roman"/>
+          <w:color w:val="4A4949"/>
+          <w:sz w:val="26"/>
+          <w:szCs w:val="26"/>
+        </w:rPr>
+      </w:pPr>
+    </w:p>
+    <w:p>
+      <w:pPr>
+        <w:shd w:val="clear" w:color="auto" w:fill="FFFFFF"/>
+        <w:spacing w:after="0" w:line="240" w:lineRule="auto"/>
+        <w:jc w:val="both"/>
+        <w:textAlignment w:val="baseline"/>
+        <w:rPr>
+          <w:rFonts w:ascii="Verdana" w:eastAsia="Times New Roman" w:hAnsi="Verdana" w:cs="Times New Roman"/>
           <w:b/>
           <w:bCs/>
           <w:color w:val="4A4949"/>
@@ -1237,7 +3947,6 @@
           <w:color w:val="0D0A0B"/>
           <w:shd w:val="clear" w:color="auto" w:fill="FFFFFF"/>
         </w:rPr>
-        <w:lastRenderedPageBreak/>
         <w:t>connection type</w:t>
       </w:r>
       <w:r>
@@ -1439,7 +4148,7 @@
       </w:r>
       <w:r>
         <w:rPr>
-          <w:rStyle w:val="quote"/>
+          <w:rStyle w:val="Quote1"/>
           <w:rFonts w:ascii="open sans" w:hAnsi="open sans"/>
           <w:color w:val="0D0A0B"/>
           <w:shd w:val="clear" w:color="auto" w:fill="FFFFFF"/>
@@ -1456,7 +4165,7 @@
       </w:r>
       <w:r>
         <w:rPr>
-          <w:rStyle w:val="quote"/>
+          <w:rStyle w:val="Quote1"/>
           <w:rFonts w:ascii="open sans" w:hAnsi="open sans"/>
           <w:color w:val="0D0A0B"/>
           <w:shd w:val="clear" w:color="auto" w:fill="FFFFFF"/>
@@ -2223,18 +4932,22 @@
         <w:textAlignment w:val="baseline"/>
         <w:rPr>
           <w:rFonts w:ascii="Verdana" w:eastAsia="Times New Roman" w:hAnsi="Verdana" w:cs="Times New Roman"/>
+          <w:b/>
           <w:color w:val="4A4949"/>
           <w:sz w:val="26"/>
           <w:szCs w:val="26"/>
+          <w:highlight w:val="yellow"/>
         </w:rPr>
       </w:pPr>
       <w:proofErr w:type="gramStart"/>
       <w:r>
         <w:rPr>
           <w:rFonts w:ascii="Verdana" w:eastAsia="Times New Roman" w:hAnsi="Verdana" w:cs="Times New Roman"/>
+          <w:b/>
           <w:color w:val="4A4949"/>
           <w:sz w:val="26"/>
           <w:szCs w:val="26"/>
+          <w:highlight w:val="yellow"/>
         </w:rPr>
         <w:t>host</w:t>
       </w:r>
@@ -2242,9 +4955,11 @@
       <w:r>
         <w:rPr>
           <w:rFonts w:ascii="Verdana" w:eastAsia="Times New Roman" w:hAnsi="Verdana" w:cs="Times New Roman"/>
+          <w:b/>
           <w:color w:val="4A4949"/>
           <w:sz w:val="26"/>
           <w:szCs w:val="26"/>
+          <w:highlight w:val="yellow"/>
         </w:rPr>
         <w:t xml:space="preserve">    all             </w:t>
       </w:r>
@@ -2252,9 +4967,11 @@
       <w:r>
         <w:rPr>
           <w:rFonts w:ascii="Verdana" w:eastAsia="Times New Roman" w:hAnsi="Verdana" w:cs="Times New Roman"/>
+          <w:b/>
           <w:color w:val="4A4949"/>
           <w:sz w:val="26"/>
           <w:szCs w:val="26"/>
+          <w:highlight w:val="yellow"/>
         </w:rPr>
         <w:t>all</w:t>
       </w:r>
@@ -2262,9 +4979,11 @@
       <w:r>
         <w:rPr>
           <w:rFonts w:ascii="Verdana" w:eastAsia="Times New Roman" w:hAnsi="Verdana" w:cs="Times New Roman"/>
+          <w:b/>
           <w:color w:val="4A4949"/>
           <w:sz w:val="26"/>
           <w:szCs w:val="26"/>
+          <w:highlight w:val="yellow"/>
         </w:rPr>
         <w:t xml:space="preserve">             0.0.0.0/0               md5</w:t>
       </w:r>
@@ -2277,6 +4996,7 @@
         <w:textAlignment w:val="baseline"/>
         <w:rPr>
           <w:rFonts w:ascii="Verdana" w:eastAsia="Times New Roman" w:hAnsi="Verdana" w:cs="Times New Roman"/>
+          <w:b/>
           <w:color w:val="4A4949"/>
           <w:sz w:val="26"/>
           <w:szCs w:val="26"/>
@@ -2286,9 +5006,11 @@
       <w:r>
         <w:rPr>
           <w:rFonts w:ascii="Verdana" w:eastAsia="Times New Roman" w:hAnsi="Verdana" w:cs="Times New Roman"/>
+          <w:b/>
           <w:color w:val="4A4949"/>
           <w:sz w:val="26"/>
           <w:szCs w:val="26"/>
+          <w:highlight w:val="yellow"/>
         </w:rPr>
         <w:t>host</w:t>
       </w:r>
@@ -2296,9 +5018,11 @@
       <w:r>
         <w:rPr>
           <w:rFonts w:ascii="Verdana" w:eastAsia="Times New Roman" w:hAnsi="Verdana" w:cs="Times New Roman"/>
+          <w:b/>
           <w:color w:val="4A4949"/>
           <w:sz w:val="26"/>
           <w:szCs w:val="26"/>
+          <w:highlight w:val="yellow"/>
         </w:rPr>
         <w:t xml:space="preserve">    all             </w:t>
       </w:r>
@@ -2306,9 +5030,11 @@
       <w:r>
         <w:rPr>
           <w:rFonts w:ascii="Verdana" w:eastAsia="Times New Roman" w:hAnsi="Verdana" w:cs="Times New Roman"/>
+          <w:b/>
           <w:color w:val="4A4949"/>
           <w:sz w:val="26"/>
           <w:szCs w:val="26"/>
+          <w:highlight w:val="yellow"/>
         </w:rPr>
         <w:t>all</w:t>
       </w:r>
@@ -2316,9 +5042,11 @@
       <w:r>
         <w:rPr>
           <w:rFonts w:ascii="Verdana" w:eastAsia="Times New Roman" w:hAnsi="Verdana" w:cs="Times New Roman"/>
+          <w:b/>
           <w:color w:val="4A4949"/>
           <w:sz w:val="26"/>
           <w:szCs w:val="26"/>
+          <w:highlight w:val="yellow"/>
         </w:rPr>
         <w:t xml:space="preserve">             ::/0                    md5</w:t>
       </w:r>
@@ -2353,6 +5081,7 @@
           <w:sz w:val="39"/>
           <w:szCs w:val="39"/>
         </w:rPr>
+        <w:lastRenderedPageBreak/>
         <w:t>Setp</w:t>
       </w:r>
       <w:proofErr w:type="spellEnd"/>
@@ -2571,7 +5300,6 @@
           <w:sz w:val="21"/>
           <w:szCs w:val="21"/>
         </w:rPr>
-        <w:lastRenderedPageBreak/>
         <w:t>systemctl</w:t>
       </w:r>
       <w:proofErr w:type="spellEnd"/>
@@ -2711,69 +5439,18 @@
           <w:color w:val="1F1D1D"/>
           <w:sz w:val="21"/>
           <w:szCs w:val="21"/>
-        </w:rPr>
-      </w:pPr>
-      <w:proofErr w:type="spellStart"/>
-      <w:proofErr w:type="gramStart"/>
+          <w:lang w:val="it-IT"/>
+        </w:rPr>
+      </w:pPr>
       <w:r>
         <w:rPr>
           <w:rFonts w:ascii="Courier New" w:eastAsia="Times New Roman" w:hAnsi="Courier New" w:cs="Courier New"/>
           <w:color w:val="1F1D1D"/>
           <w:sz w:val="21"/>
           <w:szCs w:val="21"/>
-        </w:rPr>
-        <w:t>su</w:t>
-      </w:r>
-      <w:proofErr w:type="spellEnd"/>
-      <w:proofErr w:type="gramEnd"/>
-      <w:r>
-        <w:rPr>
-          <w:rFonts w:ascii="Courier New" w:eastAsia="Times New Roman" w:hAnsi="Courier New" w:cs="Courier New"/>
-          <w:color w:val="1F1D1D"/>
-          <w:sz w:val="21"/>
-          <w:szCs w:val="21"/>
-        </w:rPr>
-        <w:t xml:space="preserve"> - </w:t>
-      </w:r>
-      <w:proofErr w:type="spellStart"/>
-      <w:r>
-        <w:rPr>
-          <w:rFonts w:ascii="Courier New" w:eastAsia="Times New Roman" w:hAnsi="Courier New" w:cs="Courier New"/>
-          <w:color w:val="1F1D1D"/>
-          <w:sz w:val="21"/>
-          <w:szCs w:val="21"/>
-        </w:rPr>
-        <w:t>postgres</w:t>
-      </w:r>
-      <w:proofErr w:type="spellEnd"/>
-      <w:r>
-        <w:rPr>
-          <w:rFonts w:ascii="Courier New" w:eastAsia="Times New Roman" w:hAnsi="Courier New" w:cs="Courier New"/>
-          <w:color w:val="1F1D1D"/>
-          <w:sz w:val="21"/>
-          <w:szCs w:val="21"/>
-        </w:rPr>
-        <w:t xml:space="preserve"> -c "</w:t>
-      </w:r>
-      <w:proofErr w:type="spellStart"/>
-      <w:r>
-        <w:rPr>
-          <w:rFonts w:ascii="Courier New" w:eastAsia="Times New Roman" w:hAnsi="Courier New" w:cs="Courier New"/>
-          <w:color w:val="1F1D1D"/>
-          <w:sz w:val="21"/>
-          <w:szCs w:val="21"/>
-        </w:rPr>
-        <w:t>psql</w:t>
-      </w:r>
-      <w:proofErr w:type="spellEnd"/>
-      <w:r>
-        <w:rPr>
-          <w:rFonts w:ascii="Courier New" w:eastAsia="Times New Roman" w:hAnsi="Courier New" w:cs="Courier New"/>
-          <w:color w:val="1F1D1D"/>
-          <w:sz w:val="21"/>
-          <w:szCs w:val="21"/>
-        </w:rPr>
-        <w:t>"</w:t>
+          <w:lang w:val="it-IT"/>
+        </w:rPr>
+        <w:t>su - postgres -c "psql"</w:t>
       </w:r>
     </w:p>
     <w:p>
@@ -2810,6 +5487,7 @@
           <w:color w:val="1F1D1D"/>
           <w:sz w:val="21"/>
           <w:szCs w:val="21"/>
+          <w:lang w:val="it-IT"/>
         </w:rPr>
       </w:pPr>
     </w:p>
@@ -2847,29 +5525,28 @@
           <w:color w:val="1F1D1D"/>
           <w:sz w:val="21"/>
           <w:szCs w:val="21"/>
-        </w:rPr>
-      </w:pPr>
-      <w:proofErr w:type="spellStart"/>
-      <w:proofErr w:type="gramStart"/>
+          <w:lang w:val="it-IT"/>
+        </w:rPr>
+      </w:pPr>
       <w:r>
         <w:rPr>
           <w:rFonts w:ascii="Courier New" w:eastAsia="Times New Roman" w:hAnsi="Courier New" w:cs="Courier New"/>
           <w:color w:val="1F1D1D"/>
           <w:sz w:val="21"/>
           <w:szCs w:val="21"/>
-        </w:rPr>
-        <w:t>psql</w:t>
-      </w:r>
-      <w:proofErr w:type="spellEnd"/>
-      <w:proofErr w:type="gramEnd"/>
+          <w:lang w:val="it-IT"/>
+        </w:rPr>
+        <w:t>psql (1</w:t>
+      </w:r>
       <w:r>
         <w:rPr>
           <w:rFonts w:ascii="Courier New" w:eastAsia="Times New Roman" w:hAnsi="Courier New" w:cs="Courier New"/>
           <w:color w:val="1F1D1D"/>
           <w:sz w:val="21"/>
           <w:szCs w:val="21"/>
-        </w:rPr>
-        <w:t xml:space="preserve"> (1</w:t>
+          <w:lang w:val="it-IT"/>
+        </w:rPr>
+        <w:t>2</w:t>
       </w:r>
       <w:r>
         <w:rPr>
@@ -2877,8 +5554,9 @@
           <w:color w:val="1F1D1D"/>
           <w:sz w:val="21"/>
           <w:szCs w:val="21"/>
-        </w:rPr>
-        <w:t>2</w:t>
+          <w:lang w:val="it-IT"/>
+        </w:rPr>
+        <w:t>.</w:t>
       </w:r>
       <w:r>
         <w:rPr>
@@ -2886,8 +5564,9 @@
           <w:color w:val="1F1D1D"/>
           <w:sz w:val="21"/>
           <w:szCs w:val="21"/>
-        </w:rPr>
-        <w:t>.</w:t>
+          <w:lang w:val="it-IT"/>
+        </w:rPr>
+        <w:t>2</w:t>
       </w:r>
       <w:r>
         <w:rPr>
@@ -2895,15 +5574,7 @@
           <w:color w:val="1F1D1D"/>
           <w:sz w:val="21"/>
           <w:szCs w:val="21"/>
-        </w:rPr>
-        <w:t>2</w:t>
-      </w:r>
-      <w:r>
-        <w:rPr>
-          <w:rFonts w:ascii="Courier New" w:eastAsia="Times New Roman" w:hAnsi="Courier New" w:cs="Courier New"/>
-          <w:color w:val="1F1D1D"/>
-          <w:sz w:val="21"/>
-          <w:szCs w:val="21"/>
+          <w:lang w:val="it-IT"/>
         </w:rPr>
         <w:t>)</w:t>
       </w:r>
@@ -3189,6 +5860,7 @@
           <w:sz w:val="27"/>
           <w:szCs w:val="27"/>
         </w:rPr>
+        <w:lastRenderedPageBreak/>
         <w:t>4.1</w:t>
       </w:r>
       <w:proofErr w:type="gramStart"/>
@@ -3727,7 +6399,6 @@
           <w:sz w:val="27"/>
           <w:szCs w:val="27"/>
         </w:rPr>
-        <w:lastRenderedPageBreak/>
         <w:t>4.2</w:t>
       </w:r>
       <w:proofErr w:type="gramStart"/>
@@ -5014,6 +7685,7 @@
           <w:rFonts w:ascii="Consolas" w:hAnsi="Consolas"/>
           <w:color w:val="000000"/>
         </w:rPr>
+        <w:lastRenderedPageBreak/>
         <w:t xml:space="preserve"> </w:t>
       </w:r>
       <w:proofErr w:type="spellStart"/>
@@ -5474,7 +8146,6 @@
           <w:sz w:val="27"/>
           <w:szCs w:val="27"/>
         </w:rPr>
-        <w:lastRenderedPageBreak/>
         <w:t>4.4</w:t>
       </w:r>
       <w:proofErr w:type="gramStart"/>
@@ -6728,6 +9399,7 @@
           <w:rFonts w:ascii="Consolas" w:hAnsi="Consolas"/>
           <w:color w:val="009900"/>
         </w:rPr>
+        <w:lastRenderedPageBreak/>
         <w:t xml:space="preserve">-- Create a login </w:t>
       </w:r>
       <w:proofErr w:type="spellStart"/>
@@ -7043,7 +9715,6 @@
           <w:rFonts w:ascii="Consolas" w:eastAsiaTheme="minorHAnsi" w:hAnsi="Consolas"/>
           <w:color w:val="000000"/>
         </w:rPr>
-        <w:lastRenderedPageBreak/>
         <w:t>pg_dumpall</w:t>
       </w:r>
       <w:proofErr w:type="spellEnd"/>
@@ -8318,6 +10989,29 @@
     <w:name w:val="Normal"/>
     <w:qFormat/>
   </w:style>
+  <w:style w:type="paragraph" w:styleId="Heading1">
+    <w:name w:val="heading 1"/>
+    <w:basedOn w:val="Normal"/>
+    <w:next w:val="Normal"/>
+    <w:link w:val="Heading1Char"/>
+    <w:uiPriority w:val="9"/>
+    <w:qFormat/>
+    <w:rsid w:val="001A4E61"/>
+    <w:pPr>
+      <w:keepNext/>
+      <w:keepLines/>
+      <w:spacing w:before="480" w:after="0"/>
+      <w:outlineLvl w:val="0"/>
+    </w:pPr>
+    <w:rPr>
+      <w:rFonts w:asciiTheme="majorHAnsi" w:eastAsiaTheme="majorEastAsia" w:hAnsiTheme="majorHAnsi" w:cstheme="majorBidi"/>
+      <w:b/>
+      <w:bCs/>
+      <w:color w:val="365F91" w:themeColor="accent1" w:themeShade="BF"/>
+      <w:sz w:val="28"/>
+      <w:szCs w:val="28"/>
+    </w:rPr>
+  </w:style>
   <w:style w:type="paragraph" w:styleId="Heading2">
     <w:name w:val="heading 2"/>
     <w:basedOn w:val="Normal"/>
@@ -8335,6 +11029,29 @@
       <w:bCs/>
       <w:sz w:val="36"/>
       <w:szCs w:val="36"/>
+    </w:rPr>
+  </w:style>
+  <w:style w:type="paragraph" w:styleId="Heading3">
+    <w:name w:val="heading 3"/>
+    <w:basedOn w:val="Normal"/>
+    <w:next w:val="Normal"/>
+    <w:link w:val="Heading3Char"/>
+    <w:uiPriority w:val="9"/>
+    <w:semiHidden/>
+    <w:unhideWhenUsed/>
+    <w:qFormat/>
+    <w:rsid w:val="001A4E61"/>
+    <w:pPr>
+      <w:keepNext/>
+      <w:keepLines/>
+      <w:spacing w:before="200" w:after="0"/>
+      <w:outlineLvl w:val="2"/>
+    </w:pPr>
+    <w:rPr>
+      <w:rFonts w:asciiTheme="majorHAnsi" w:eastAsiaTheme="majorEastAsia" w:hAnsiTheme="majorHAnsi" w:cstheme="majorBidi"/>
+      <w:b/>
+      <w:bCs/>
+      <w:color w:val="4F81BD" w:themeColor="accent1"/>
     </w:rPr>
   </w:style>
   <w:style w:type="paragraph" w:styleId="Heading4">
@@ -8565,8 +11282,8 @@
     <w:basedOn w:val="DefaultParagraphFont"/>
     <w:rsid w:val="00AF138B"/>
   </w:style>
-  <w:style w:type="character" w:customStyle="1" w:styleId="quote">
-    <w:name w:val="quote"/>
+  <w:style w:type="character" w:customStyle="1" w:styleId="Quote1">
+    <w:name w:val="Quote1"/>
     <w:basedOn w:val="DefaultParagraphFont"/>
     <w:rsid w:val="009F2778"/>
   </w:style>
@@ -8580,6 +11297,40 @@
       <w:ind w:left="720"/>
       <w:contextualSpacing/>
     </w:pPr>
+  </w:style>
+  <w:style w:type="character" w:customStyle="1" w:styleId="Heading1Char">
+    <w:name w:val="Heading 1 Char"/>
+    <w:basedOn w:val="DefaultParagraphFont"/>
+    <w:link w:val="Heading1"/>
+    <w:uiPriority w:val="9"/>
+    <w:rsid w:val="001A4E61"/>
+    <w:rPr>
+      <w:rFonts w:asciiTheme="majorHAnsi" w:eastAsiaTheme="majorEastAsia" w:hAnsiTheme="majorHAnsi" w:cstheme="majorBidi"/>
+      <w:b/>
+      <w:bCs/>
+      <w:color w:val="365F91" w:themeColor="accent1" w:themeShade="BF"/>
+      <w:sz w:val="28"/>
+      <w:szCs w:val="28"/>
+    </w:rPr>
+  </w:style>
+  <w:style w:type="character" w:customStyle="1" w:styleId="Heading3Char">
+    <w:name w:val="Heading 3 Char"/>
+    <w:basedOn w:val="DefaultParagraphFont"/>
+    <w:link w:val="Heading3"/>
+    <w:uiPriority w:val="9"/>
+    <w:semiHidden/>
+    <w:rsid w:val="001A4E61"/>
+    <w:rPr>
+      <w:rFonts w:asciiTheme="majorHAnsi" w:eastAsiaTheme="majorEastAsia" w:hAnsiTheme="majorHAnsi" w:cstheme="majorBidi"/>
+      <w:b/>
+      <w:bCs/>
+      <w:color w:val="4F81BD" w:themeColor="accent1"/>
+    </w:rPr>
+  </w:style>
+  <w:style w:type="character" w:customStyle="1" w:styleId="external">
+    <w:name w:val="external"/>
+    <w:basedOn w:val="DefaultParagraphFont"/>
+    <w:rsid w:val="001A4E61"/>
   </w:style>
 </w:styles>
 </file>
@@ -8744,6 +11495,29 @@
     <w:name w:val="Normal"/>
     <w:qFormat/>
   </w:style>
+  <w:style w:type="paragraph" w:styleId="Heading1">
+    <w:name w:val="heading 1"/>
+    <w:basedOn w:val="Normal"/>
+    <w:next w:val="Normal"/>
+    <w:link w:val="Heading1Char"/>
+    <w:uiPriority w:val="9"/>
+    <w:qFormat/>
+    <w:rsid w:val="001A4E61"/>
+    <w:pPr>
+      <w:keepNext/>
+      <w:keepLines/>
+      <w:spacing w:before="480" w:after="0"/>
+      <w:outlineLvl w:val="0"/>
+    </w:pPr>
+    <w:rPr>
+      <w:rFonts w:asciiTheme="majorHAnsi" w:eastAsiaTheme="majorEastAsia" w:hAnsiTheme="majorHAnsi" w:cstheme="majorBidi"/>
+      <w:b/>
+      <w:bCs/>
+      <w:color w:val="365F91" w:themeColor="accent1" w:themeShade="BF"/>
+      <w:sz w:val="28"/>
+      <w:szCs w:val="28"/>
+    </w:rPr>
+  </w:style>
   <w:style w:type="paragraph" w:styleId="Heading2">
     <w:name w:val="heading 2"/>
     <w:basedOn w:val="Normal"/>
@@ -8761,6 +11535,29 @@
       <w:bCs/>
       <w:sz w:val="36"/>
       <w:szCs w:val="36"/>
+    </w:rPr>
+  </w:style>
+  <w:style w:type="paragraph" w:styleId="Heading3">
+    <w:name w:val="heading 3"/>
+    <w:basedOn w:val="Normal"/>
+    <w:next w:val="Normal"/>
+    <w:link w:val="Heading3Char"/>
+    <w:uiPriority w:val="9"/>
+    <w:semiHidden/>
+    <w:unhideWhenUsed/>
+    <w:qFormat/>
+    <w:rsid w:val="001A4E61"/>
+    <w:pPr>
+      <w:keepNext/>
+      <w:keepLines/>
+      <w:spacing w:before="200" w:after="0"/>
+      <w:outlineLvl w:val="2"/>
+    </w:pPr>
+    <w:rPr>
+      <w:rFonts w:asciiTheme="majorHAnsi" w:eastAsiaTheme="majorEastAsia" w:hAnsiTheme="majorHAnsi" w:cstheme="majorBidi"/>
+      <w:b/>
+      <w:bCs/>
+      <w:color w:val="4F81BD" w:themeColor="accent1"/>
     </w:rPr>
   </w:style>
   <w:style w:type="paragraph" w:styleId="Heading4">
@@ -8991,8 +11788,8 @@
     <w:basedOn w:val="DefaultParagraphFont"/>
     <w:rsid w:val="00AF138B"/>
   </w:style>
-  <w:style w:type="character" w:customStyle="1" w:styleId="quote">
-    <w:name w:val="quote"/>
+  <w:style w:type="character" w:customStyle="1" w:styleId="Quote1">
+    <w:name w:val="Quote1"/>
     <w:basedOn w:val="DefaultParagraphFont"/>
     <w:rsid w:val="009F2778"/>
   </w:style>
@@ -9006,6 +11803,40 @@
       <w:ind w:left="720"/>
       <w:contextualSpacing/>
     </w:pPr>
+  </w:style>
+  <w:style w:type="character" w:customStyle="1" w:styleId="Heading1Char">
+    <w:name w:val="Heading 1 Char"/>
+    <w:basedOn w:val="DefaultParagraphFont"/>
+    <w:link w:val="Heading1"/>
+    <w:uiPriority w:val="9"/>
+    <w:rsid w:val="001A4E61"/>
+    <w:rPr>
+      <w:rFonts w:asciiTheme="majorHAnsi" w:eastAsiaTheme="majorEastAsia" w:hAnsiTheme="majorHAnsi" w:cstheme="majorBidi"/>
+      <w:b/>
+      <w:bCs/>
+      <w:color w:val="365F91" w:themeColor="accent1" w:themeShade="BF"/>
+      <w:sz w:val="28"/>
+      <w:szCs w:val="28"/>
+    </w:rPr>
+  </w:style>
+  <w:style w:type="character" w:customStyle="1" w:styleId="Heading3Char">
+    <w:name w:val="Heading 3 Char"/>
+    <w:basedOn w:val="DefaultParagraphFont"/>
+    <w:link w:val="Heading3"/>
+    <w:uiPriority w:val="9"/>
+    <w:semiHidden/>
+    <w:rsid w:val="001A4E61"/>
+    <w:rPr>
+      <w:rFonts w:asciiTheme="majorHAnsi" w:eastAsiaTheme="majorEastAsia" w:hAnsiTheme="majorHAnsi" w:cstheme="majorBidi"/>
+      <w:b/>
+      <w:bCs/>
+      <w:color w:val="4F81BD" w:themeColor="accent1"/>
+    </w:rPr>
+  </w:style>
+  <w:style w:type="character" w:customStyle="1" w:styleId="external">
+    <w:name w:val="external"/>
+    <w:basedOn w:val="DefaultParagraphFont"/>
+    <w:rsid w:val="001A4E61"/>
   </w:style>
 </w:styles>
 </file>

</xml_diff>

<commit_message>
added section for connecting to postgres from remote host
</commit_message>
<xml_diff>
--- a/postgres12.2/PostgresInstallationConfigurationRedhat77.docx
+++ b/postgres12.2/PostgresInstallationConfigurationRedhat77.docx
@@ -2006,6 +2006,7 @@
           <w:color w:val="666666"/>
           <w:sz w:val="33"/>
           <w:szCs w:val="33"/>
+          <w:highlight w:val="yellow"/>
         </w:rPr>
         <w:t>postgresql.conf</w:t>
       </w:r>
@@ -2141,7 +2142,18 @@
           <w:sz w:val="18"/>
           <w:szCs w:val="18"/>
         </w:rPr>
-        <w:t>#------------------------------------------------------------------------------</w:t>
+        <w:t>#--------------------------------</w:t>
+      </w:r>
+      <w:bookmarkStart w:id="0" w:name="_GoBack"/>
+      <w:bookmarkEnd w:id="0"/>
+      <w:r>
+        <w:rPr>
+          <w:rFonts w:ascii="Consolas" w:hAnsi="Consolas"/>
+          <w:color w:val="333333"/>
+          <w:sz w:val="18"/>
+          <w:szCs w:val="18"/>
+        </w:rPr>
+        <w:t>----------------------------------------------</w:t>
       </w:r>
     </w:p>
     <w:p>
@@ -2713,8 +2725,6 @@
         </w:rPr>
         <w:t>After that we need to restart PG to activate the changes.</w:t>
       </w:r>
-      <w:bookmarkStart w:id="0" w:name="_GoBack"/>
-      <w:bookmarkEnd w:id="0"/>
     </w:p>
     <w:p>
       <w:pPr>

</xml_diff>